<commit_message>
5.4 Confidence Intervals for the Difference Between Two Means
</commit_message>
<xml_diff>
--- a/navidi/Statistics.docx
+++ b/navidi/Statistics.docx
@@ -11586,26 +11586,11 @@
       <w:r>
         <w:rPr>
           <w:rFonts w:ascii="ProximaNova-Bold" w:hAnsi="ProximaNova-Bold" w:cs="ProximaNova-Bold"/>
-          <w:lang w:val="en-US"/>
-        </w:rPr>
-        <w:t>-</w:t>
-      </w:r>
-      <w:proofErr w:type="spellStart"/>
-      <w:r>
-        <w:rPr>
-          <w:rFonts w:ascii="ProximaNova-Bold" w:hAnsi="ProximaNova-Bold" w:cs="ProximaNova-Bold"/>
-          <w:lang w:val="en-US"/>
-        </w:rPr>
-        <w:t>th</w:t>
-      </w:r>
-      <w:r>
-        <w:rPr>
-          <w:rFonts w:ascii="ProximaNova-Bold" w:hAnsi="ProximaNova-Bold" w:cs="ProximaNova-Bold"/>
-          <w:lang w:val="en-US"/>
-        </w:rPr>
-        <w:t>.</w:t>
-      </w:r>
-      <w:proofErr w:type="spellEnd"/>
+          <w:vertAlign w:val="superscript"/>
+          <w:lang w:val="en-US"/>
+        </w:rPr>
+        <w:t>th.</w:t>
+      </w:r>
       <w:r>
         <w:rPr>
           <w:rFonts w:ascii="ProximaNova-Bold" w:hAnsi="ProximaNova-Bold" w:cs="ProximaNova-Bold"/>
@@ -51875,7 +51860,21 @@
           <w:rFonts w:ascii="ProximaNova-Bold" w:hAnsi="ProximaNova-Bold" w:cs="ProximaNova-Bold"/>
           <w:lang w:val="en-US"/>
         </w:rPr>
-        <w:t xml:space="preserve">.95% confident is </w:t>
+        <w:t>.</w:t>
+      </w:r>
+      <w:r>
+        <w:rPr>
+          <w:rFonts w:ascii="ProximaNova-Bold" w:hAnsi="ProximaNova-Bold" w:cs="ProximaNova-Bold"/>
+          <w:lang w:val="en-US"/>
+        </w:rPr>
+        <w:t xml:space="preserve"> </w:t>
+      </w:r>
+      <w:r>
+        <w:rPr>
+          <w:rFonts w:ascii="ProximaNova-Bold" w:hAnsi="ProximaNova-Bold" w:cs="ProximaNova-Bold"/>
+          <w:lang w:val="en-US"/>
+        </w:rPr>
+        <w:t xml:space="preserve">95% confident is </w:t>
       </w:r>
       <m:oMath>
         <m:r>
@@ -53236,14 +53235,7 @@
           <w:rFonts w:ascii="ProximaNova-Bold" w:hAnsi="ProximaNova-Bold" w:cs="ProximaNova-Bold"/>
           <w:lang w:val="en-US"/>
         </w:rPr>
-        <w:t xml:space="preserve"> </w:t>
-      </w:r>
-      <w:r>
-        <w:rPr>
-          <w:rFonts w:ascii="ProximaNova-Bold" w:hAnsi="ProximaNova-Bold" w:cs="ProximaNova-Bold"/>
-          <w:lang w:val="en-US"/>
-        </w:rPr>
-        <w:t xml:space="preserve">lower </w:t>
+        <w:t xml:space="preserve"> lower </w:t>
       </w:r>
       <w:r>
         <w:rPr>
@@ -53439,14 +53431,7 @@
           <w:rFonts w:ascii="ProximaNova-Bold" w:hAnsi="ProximaNova-Bold" w:cs="ProximaNova-Bold"/>
           <w:lang w:val="en-US"/>
         </w:rPr>
-        <w:t xml:space="preserve"> </w:t>
-      </w:r>
-      <w:r>
-        <w:rPr>
-          <w:rFonts w:ascii="ProximaNova-Bold" w:hAnsi="ProximaNova-Bold" w:cs="ProximaNova-Bold"/>
-          <w:lang w:val="en-US"/>
-        </w:rPr>
-        <w:t xml:space="preserve">upper </w:t>
+        <w:t xml:space="preserve"> upper </w:t>
       </w:r>
       <w:r>
         <w:rPr>
@@ -53742,25 +53727,7 @@
           <w:color w:val="2F5496" w:themeColor="accent1" w:themeShade="BF"/>
           <w:lang w:val="en-US"/>
         </w:rPr>
-        <w:t>5.2 Confidence Intervals for a Population Mean,</w:t>
-      </w:r>
-      <w:r>
-        <w:rPr>
-          <w:b/>
-          <w:bCs/>
-          <w:color w:val="2F5496" w:themeColor="accent1" w:themeShade="BF"/>
-          <w:lang w:val="en-US"/>
-        </w:rPr>
-        <w:t xml:space="preserve"> </w:t>
-      </w:r>
-      <w:r>
-        <w:rPr>
-          <w:b/>
-          <w:bCs/>
-          <w:color w:val="2F5496" w:themeColor="accent1" w:themeShade="BF"/>
-          <w:lang w:val="en-US"/>
-        </w:rPr>
-        <w:t>Variance Unknown</w:t>
+        <w:t>5.2 Confidence Intervals for a Population Mean, Variance Unknown</w:t>
       </w:r>
     </w:p>
     <w:p>
@@ -53984,14 +53951,7 @@
             <w:rFonts w:ascii="Cambria Math" w:hAnsi="Cambria Math" w:cs="Cambria Math"/>
             <w:lang w:val="en-US"/>
           </w:rPr>
-          <m:t>μ</m:t>
-        </m:r>
-        <m:r>
-          <w:rPr>
-            <w:rFonts w:ascii="Cambria Math" w:hAnsi="Cambria Math" w:cs="Cambria Math"/>
-            <w:lang w:val="en-US"/>
-          </w:rPr>
-          <m:t>,</m:t>
+          <m:t>μ,</m:t>
         </m:r>
         <m:f>
           <m:fPr>
@@ -54754,14 +54714,7 @@
                 <w:rFonts w:ascii="Cambria Math" w:hAnsi="Cambria Math" w:cs="ProximaNova-Bold"/>
                 <w:lang w:val="en-US"/>
               </w:rPr>
-              <m:t>n</m:t>
-            </m:r>
-            <m:r>
-              <w:rPr>
-                <w:rFonts w:ascii="Cambria Math" w:hAnsi="Cambria Math" w:cs="ProximaNova-Bold"/>
-                <w:lang w:val="en-US"/>
-              </w:rPr>
-              <m:t>-1</m:t>
+              <m:t>n-1</m:t>
             </m:r>
           </m:sub>
         </m:sSub>
@@ -54947,13 +54900,27 @@
         <w:t xml:space="preserve"> so that </w:t>
       </w:r>
       <m:oMath>
-        <m:r>
-          <w:rPr>
-            <w:rFonts w:ascii="Cambria Math" w:hAnsi="Cambria Math" w:cs="ProximaNova-Bold" w:hint="eastAsia"/>
-            <w:lang w:val="en-US"/>
-          </w:rPr>
-          <m:t>X</m:t>
-        </m:r>
+        <m:acc>
+          <m:accPr>
+            <m:chr m:val="̅"/>
+            <m:ctrlPr>
+              <w:rPr>
+                <w:rFonts w:ascii="Cambria Math" w:hAnsi="Cambria Math" w:cs="ProximaNova-Bold"/>
+                <w:i/>
+                <w:lang w:val="en-US"/>
+              </w:rPr>
+            </m:ctrlPr>
+          </m:accPr>
+          <m:e>
+            <m:r>
+              <w:rPr>
+                <w:rFonts w:ascii="Cambria Math" w:hAnsi="Cambria Math" w:cs="ProximaNova-Bold" w:hint="eastAsia"/>
+                <w:lang w:val="en-US"/>
+              </w:rPr>
+              <m:t>X</m:t>
+            </m:r>
+          </m:e>
+        </m:acc>
       </m:oMath>
       <w:r>
         <w:rPr>
@@ -55202,6 +55169,4642 @@
     </w:p>
     <w:p>
       <w:pPr>
+        <w:rPr>
+          <w:b/>
+          <w:bCs/>
+          <w:color w:val="2F5496" w:themeColor="accent1" w:themeShade="BF"/>
+          <w:lang w:val="en-US"/>
+        </w:rPr>
+      </w:pPr>
+      <w:r>
+        <w:rPr>
+          <w:b/>
+          <w:bCs/>
+          <w:color w:val="2F5496" w:themeColor="accent1" w:themeShade="BF"/>
+          <w:lang w:val="en-US"/>
+        </w:rPr>
+        <w:lastRenderedPageBreak/>
+        <w:t>5.3 Confidence Intervals for Proportions</w:t>
+      </w:r>
+    </w:p>
+    <w:p>
+      <w:pPr>
+        <w:jc w:val="both"/>
+        <w:rPr>
+          <w:rFonts w:ascii="ProximaNova-Bold" w:hAnsi="ProximaNova-Bold" w:cs="ProximaNova-Bold"/>
+          <w:lang w:val="en-US"/>
+        </w:rPr>
+      </w:pPr>
+      <w:r>
+        <w:rPr>
+          <w:rFonts w:ascii="ProximaNova-Bold" w:hAnsi="ProximaNova-Bold" w:cs="ProximaNova-Bold"/>
+          <w:lang w:val="en-US"/>
+        </w:rPr>
+        <w:t xml:space="preserve">Example: </w:t>
+      </w:r>
+      <w:r>
+        <w:rPr>
+          <w:rFonts w:ascii="ProximaNova-Bold" w:hAnsi="ProximaNova-Bold" w:cs="ProximaNova-Bold"/>
+          <w:lang w:val="en-US"/>
+        </w:rPr>
+        <w:t>A sample of 144 microdrills is tested, and 120, or 83.3%,</w:t>
+      </w:r>
+      <w:r>
+        <w:rPr>
+          <w:rFonts w:ascii="ProximaNova-Bold" w:hAnsi="ProximaNova-Bold" w:cs="ProximaNova-Bold"/>
+          <w:lang w:val="en-US"/>
+        </w:rPr>
+        <w:t xml:space="preserve"> </w:t>
+      </w:r>
+      <w:r>
+        <w:rPr>
+          <w:rFonts w:ascii="ProximaNova-Bold" w:hAnsi="ProximaNova-Bold" w:cs="ProximaNova-Bold"/>
+          <w:lang w:val="en-US"/>
+        </w:rPr>
+        <w:t>meet this specification. Let p represent the proportion of microdrills in the population</w:t>
+      </w:r>
+      <w:r>
+        <w:rPr>
+          <w:rFonts w:ascii="ProximaNova-Bold" w:hAnsi="ProximaNova-Bold" w:cs="ProximaNova-Bold"/>
+          <w:lang w:val="en-US"/>
+        </w:rPr>
+        <w:t xml:space="preserve"> </w:t>
+      </w:r>
+      <w:r>
+        <w:rPr>
+          <w:rFonts w:ascii="ProximaNova-Bold" w:hAnsi="ProximaNova-Bold" w:cs="ProximaNova-Bold"/>
+          <w:lang w:val="en-US"/>
+        </w:rPr>
+        <w:t>that will meet the specification. We wish to find a 95% confidence interval for p.</w:t>
+      </w:r>
+    </w:p>
+    <w:p>
+      <w:pPr>
+        <w:jc w:val="both"/>
+        <w:rPr>
+          <w:rFonts w:ascii="ProximaNova-Bold" w:hAnsi="ProximaNova-Bold" w:cs="ProximaNova-Bold"/>
+          <w:lang w:val="en-US"/>
+        </w:rPr>
+      </w:pPr>
+      <w:r>
+        <w:rPr>
+          <w:rFonts w:ascii="ProximaNova-Bold" w:hAnsi="ProximaNova-Bold" w:cs="ProximaNova-Bold"/>
+          <w:lang w:val="en-US"/>
+        </w:rPr>
+        <w:t xml:space="preserve">Let </w:t>
+      </w:r>
+      <m:oMath>
+        <m:r>
+          <w:rPr>
+            <w:rFonts w:ascii="Cambria Math" w:hAnsi="Cambria Math" w:cs="ProximaNova-Bold"/>
+            <w:lang w:val="en-US"/>
+          </w:rPr>
+          <m:t>X</m:t>
+        </m:r>
+      </m:oMath>
+      <w:r>
+        <w:rPr>
+          <w:rFonts w:ascii="ProximaNova-Bold" w:hAnsi="ProximaNova-Bold" w:cs="ProximaNova-Bold"/>
+          <w:lang w:val="en-US"/>
+        </w:rPr>
+        <w:t xml:space="preserve"> be the number of successes in </w:t>
+      </w:r>
+      <m:oMath>
+        <m:r>
+          <w:rPr>
+            <w:rFonts w:ascii="Cambria Math" w:hAnsi="Cambria Math" w:cs="ProximaNova-Bold"/>
+            <w:lang w:val="en-US"/>
+          </w:rPr>
+          <m:t>n</m:t>
+        </m:r>
+      </m:oMath>
+      <w:r>
+        <w:rPr>
+          <w:rFonts w:ascii="ProximaNova-Bold" w:hAnsi="ProximaNova-Bold" w:cs="ProximaNova-Bold"/>
+          <w:lang w:val="en-US"/>
+        </w:rPr>
+        <w:t xml:space="preserve"> independent Bernoulli trials with success</w:t>
+      </w:r>
+      <w:r>
+        <w:rPr>
+          <w:rFonts w:ascii="ProximaNova-Bold" w:hAnsi="ProximaNova-Bold" w:cs="ProximaNova-Bold"/>
+          <w:lang w:val="en-US"/>
+        </w:rPr>
+        <w:t xml:space="preserve"> </w:t>
+      </w:r>
+      <w:r>
+        <w:rPr>
+          <w:rFonts w:ascii="ProximaNova-Bold" w:hAnsi="ProximaNova-Bold" w:cs="ProximaNova-Bold"/>
+          <w:lang w:val="en-US"/>
+        </w:rPr>
+        <w:t xml:space="preserve">probability </w:t>
+      </w:r>
+      <m:oMath>
+        <m:r>
+          <w:rPr>
+            <w:rFonts w:ascii="Cambria Math" w:hAnsi="Cambria Math" w:cs="ProximaNova-Bold"/>
+            <w:lang w:val="en-US"/>
+          </w:rPr>
+          <m:t>p</m:t>
+        </m:r>
+      </m:oMath>
+      <w:r>
+        <w:rPr>
+          <w:rFonts w:ascii="ProximaNova-Bold" w:hAnsi="ProximaNova-Bold" w:cs="ProximaNova-Bold"/>
+          <w:lang w:val="en-US"/>
+        </w:rPr>
+        <w:t xml:space="preserve">, so that </w:t>
+      </w:r>
+      <m:oMath>
+        <m:r>
+          <w:rPr>
+            <w:rFonts w:ascii="Cambria Math" w:hAnsi="Cambria Math" w:cs="ProximaNova-Bold"/>
+            <w:lang w:val="en-US"/>
+          </w:rPr>
+          <m:t>X</m:t>
+        </m:r>
+        <m:r>
+          <w:rPr>
+            <w:rFonts w:ascii="Cambria Math" w:hAnsi="Cambria Math" w:cs="Cambria Math"/>
+            <w:lang w:val="en-US"/>
+          </w:rPr>
+          <m:t>∼</m:t>
+        </m:r>
+        <m:r>
+          <w:rPr>
+            <w:rFonts w:ascii="Cambria Math" w:hAnsi="Cambria Math" w:cs="ProximaNova-Bold"/>
+            <w:lang w:val="en-US"/>
+          </w:rPr>
+          <m:t>Bin(n,p)</m:t>
+        </m:r>
+      </m:oMath>
+      <w:r>
+        <w:rPr>
+          <w:rFonts w:ascii="ProximaNova-Bold" w:hAnsi="ProximaNova-Bold" w:cs="ProximaNova-Bold"/>
+          <w:lang w:val="en-US"/>
+        </w:rPr>
+        <w:t>.</w:t>
+      </w:r>
+      <w:r>
+        <w:rPr>
+          <w:rFonts w:ascii="ProximaNova-Bold" w:hAnsi="ProximaNova-Bold" w:cs="ProximaNova-Bold"/>
+          <w:lang w:val="en-US"/>
+        </w:rPr>
+        <w:t xml:space="preserve"> </w:t>
+      </w:r>
+      <w:r>
+        <w:rPr>
+          <w:rFonts w:ascii="ProximaNova-Bold" w:hAnsi="ProximaNova-Bold" w:cs="ProximaNova-Bold"/>
+          <w:lang w:val="en-US"/>
+        </w:rPr>
+        <w:t>Define</w:t>
+      </w:r>
+      <w:r>
+        <w:rPr>
+          <w:rFonts w:ascii="ProximaNova-Bold" w:hAnsi="ProximaNova-Bold" w:cs="ProximaNova-Bold"/>
+          <w:lang w:val="en-US"/>
+        </w:rPr>
+        <w:t xml:space="preserve"> </w:t>
+      </w:r>
+      <m:oMath>
+        <m:acc>
+          <m:accPr>
+            <m:chr m:val="̃"/>
+            <m:ctrlPr>
+              <w:rPr>
+                <w:rFonts w:ascii="Cambria Math" w:hAnsi="Cambria Math" w:cs="ProximaNova-Bold"/>
+                <w:i/>
+                <w:lang w:val="en-US"/>
+              </w:rPr>
+            </m:ctrlPr>
+          </m:accPr>
+          <m:e>
+            <m:r>
+              <w:rPr>
+                <w:rFonts w:ascii="Cambria Math" w:hAnsi="Cambria Math" w:cs="ProximaNova-Bold"/>
+                <w:lang w:val="en-US"/>
+              </w:rPr>
+              <m:t>n</m:t>
+            </m:r>
+          </m:e>
+        </m:acc>
+        <m:r>
+          <w:rPr>
+            <w:rFonts w:ascii="Cambria Math" w:hAnsi="Cambria Math" w:cs="ProximaNova-Bold"/>
+            <w:lang w:val="en-US"/>
+          </w:rPr>
+          <m:t>=n+4</m:t>
+        </m:r>
+      </m:oMath>
+      <w:r>
+        <w:rPr>
+          <w:rFonts w:ascii="ProximaNova-Bold" w:hAnsi="ProximaNova-Bold" w:cs="ProximaNova-Bold"/>
+          <w:lang w:val="en-US"/>
+        </w:rPr>
+        <w:t xml:space="preserve">, and </w:t>
+      </w:r>
+      <m:oMath>
+        <m:acc>
+          <m:accPr>
+            <m:chr m:val="̃"/>
+            <m:ctrlPr>
+              <w:rPr>
+                <w:rFonts w:ascii="Cambria Math" w:hAnsi="Cambria Math" w:cs="ProximaNova-Bold"/>
+                <w:i/>
+                <w:lang w:val="en-US"/>
+              </w:rPr>
+            </m:ctrlPr>
+          </m:accPr>
+          <m:e>
+            <m:r>
+              <w:rPr>
+                <w:rFonts w:ascii="Cambria Math" w:hAnsi="Cambria Math" w:cs="ProximaNova-Bold"/>
+                <w:lang w:val="en-US"/>
+              </w:rPr>
+              <m:t>p</m:t>
+            </m:r>
+          </m:e>
+        </m:acc>
+        <m:r>
+          <w:rPr>
+            <w:rFonts w:ascii="Cambria Math" w:hAnsi="Cambria Math" w:cs="ProximaNova-Bold"/>
+            <w:lang w:val="en-US"/>
+          </w:rPr>
+          <m:t>=</m:t>
+        </m:r>
+        <m:f>
+          <m:fPr>
+            <m:ctrlPr>
+              <w:rPr>
+                <w:rFonts w:ascii="Cambria Math" w:hAnsi="Cambria Math" w:cs="ProximaNova-Bold"/>
+                <w:i/>
+                <w:lang w:val="en-US"/>
+              </w:rPr>
+            </m:ctrlPr>
+          </m:fPr>
+          <m:num>
+            <m:r>
+              <w:rPr>
+                <w:rFonts w:ascii="Cambria Math" w:hAnsi="Cambria Math" w:cs="ProximaNova-Bold"/>
+                <w:lang w:val="en-US"/>
+              </w:rPr>
+              <m:t>X+2</m:t>
+            </m:r>
+          </m:num>
+          <m:den>
+            <m:acc>
+              <m:accPr>
+                <m:chr m:val="̃"/>
+                <m:ctrlPr>
+                  <w:rPr>
+                    <w:rFonts w:ascii="Cambria Math" w:hAnsi="Cambria Math" w:cs="ProximaNova-Bold"/>
+                    <w:i/>
+                    <w:lang w:val="en-US"/>
+                  </w:rPr>
+                </m:ctrlPr>
+              </m:accPr>
+              <m:e>
+                <m:r>
+                  <w:rPr>
+                    <w:rFonts w:ascii="Cambria Math" w:hAnsi="Cambria Math" w:cs="ProximaNova-Bold"/>
+                    <w:lang w:val="en-US"/>
+                  </w:rPr>
+                  <m:t>n</m:t>
+                </m:r>
+              </m:e>
+            </m:acc>
+          </m:den>
+        </m:f>
+      </m:oMath>
+      <w:r>
+        <w:rPr>
+          <w:rFonts w:ascii="ProximaNova-Bold" w:hAnsi="ProximaNova-Bold" w:cs="ProximaNova-Bold"/>
+          <w:lang w:val="en-US"/>
+        </w:rPr>
+        <w:t xml:space="preserve">. </w:t>
+      </w:r>
+      <w:r>
+        <w:rPr>
+          <w:rFonts w:ascii="ProximaNova-Bold" w:hAnsi="ProximaNova-Bold" w:cs="ProximaNova-Bold"/>
+          <w:lang w:val="en-US"/>
+        </w:rPr>
+        <w:t xml:space="preserve">Then a level </w:t>
+      </w:r>
+      <m:oMath>
+        <m:r>
+          <w:rPr>
+            <w:rFonts w:ascii="Cambria Math" w:hAnsi="Cambria Math" w:cs="ProximaNova-Bold"/>
+            <w:lang w:val="en-US"/>
+          </w:rPr>
+          <m:t>100(1-</m:t>
+        </m:r>
+        <m:r>
+          <w:rPr>
+            <w:rFonts w:ascii="Cambria Math" w:hAnsi="Cambria Math" w:cs="Cambria Math"/>
+            <w:lang w:val="en-US"/>
+          </w:rPr>
+          <m:t>α</m:t>
+        </m:r>
+        <m:r>
+          <w:rPr>
+            <w:rFonts w:ascii="Cambria Math" w:hAnsi="Cambria Math" w:cs="ProximaNova-Bold"/>
+            <w:lang w:val="en-US"/>
+          </w:rPr>
+          <m:t>)%</m:t>
+        </m:r>
+      </m:oMath>
+      <w:r>
+        <w:rPr>
+          <w:rFonts w:ascii="ProximaNova-Bold" w:hAnsi="ProximaNova-Bold" w:cs="ProximaNova-Bold"/>
+          <w:lang w:val="en-US"/>
+        </w:rPr>
+        <w:t xml:space="preserve"> confidence</w:t>
+      </w:r>
+      <w:r>
+        <w:rPr>
+          <w:rFonts w:ascii="ProximaNova-Bold" w:hAnsi="ProximaNova-Bold" w:cs="ProximaNova-Bold"/>
+          <w:lang w:val="en-US"/>
+        </w:rPr>
+        <w:t xml:space="preserve"> </w:t>
+      </w:r>
+      <w:r>
+        <w:rPr>
+          <w:rFonts w:ascii="ProximaNova-Bold" w:hAnsi="ProximaNova-Bold" w:cs="ProximaNova-Bold"/>
+          <w:lang w:val="en-US"/>
+        </w:rPr>
+        <w:t xml:space="preserve">interval for </w:t>
+      </w:r>
+      <m:oMath>
+        <m:r>
+          <w:rPr>
+            <w:rFonts w:ascii="Cambria Math" w:hAnsi="Cambria Math" w:cs="ProximaNova-Bold"/>
+            <w:lang w:val="en-US"/>
+          </w:rPr>
+          <m:t>p</m:t>
+        </m:r>
+      </m:oMath>
+      <w:r>
+        <w:rPr>
+          <w:rFonts w:ascii="ProximaNova-Bold" w:hAnsi="ProximaNova-Bold" w:cs="ProximaNova-Bold"/>
+          <w:lang w:val="en-US"/>
+        </w:rPr>
+        <w:t xml:space="preserve"> is</w:t>
+      </w:r>
+    </w:p>
+    <w:p>
+      <w:pPr>
+        <w:jc w:val="both"/>
+        <w:rPr>
+          <w:rFonts w:ascii="ProximaNova-Bold" w:hAnsi="ProximaNova-Bold" w:cs="ProximaNova-Bold"/>
+          <w:lang w:val="en-US"/>
+        </w:rPr>
+      </w:pPr>
+      <m:oMathPara>
+        <m:oMath>
+          <m:acc>
+            <m:accPr>
+              <m:chr m:val="̃"/>
+              <m:ctrlPr>
+                <w:rPr>
+                  <w:rFonts w:ascii="Cambria Math" w:hAnsi="Cambria Math" w:cs="ProximaNova-Bold"/>
+                  <w:i/>
+                  <w:lang w:val="en-US"/>
+                </w:rPr>
+              </m:ctrlPr>
+            </m:accPr>
+            <m:e>
+              <m:r>
+                <w:rPr>
+                  <w:rFonts w:ascii="Cambria Math" w:hAnsi="Cambria Math" w:cs="ProximaNova-Bold"/>
+                  <w:lang w:val="en-US"/>
+                </w:rPr>
+                <m:t>p</m:t>
+              </m:r>
+            </m:e>
+          </m:acc>
+          <m:r>
+            <w:rPr>
+              <w:rFonts w:ascii="Cambria Math" w:hAnsi="Cambria Math" w:cs="ProximaNova-Bold"/>
+              <w:lang w:val="en-US"/>
+            </w:rPr>
+            <m:t>±</m:t>
+          </m:r>
+          <m:sSub>
+            <m:sSubPr>
+              <m:ctrlPr>
+                <w:rPr>
+                  <w:rFonts w:ascii="Cambria Math" w:hAnsi="Cambria Math" w:cs="ProximaNova-Bold"/>
+                  <w:i/>
+                  <w:lang w:val="en-US"/>
+                </w:rPr>
+              </m:ctrlPr>
+            </m:sSubPr>
+            <m:e>
+              <m:r>
+                <w:rPr>
+                  <w:rFonts w:ascii="Cambria Math" w:hAnsi="Cambria Math" w:cs="ProximaNova-Bold"/>
+                  <w:lang w:val="en-US"/>
+                </w:rPr>
+                <m:t>z</m:t>
+              </m:r>
+            </m:e>
+            <m:sub>
+              <m:f>
+                <m:fPr>
+                  <m:type m:val="lin"/>
+                  <m:ctrlPr>
+                    <w:rPr>
+                      <w:rFonts w:ascii="Cambria Math" w:hAnsi="Cambria Math" w:cs="ProximaNova-Bold"/>
+                      <w:i/>
+                      <w:lang w:val="en-US"/>
+                    </w:rPr>
+                  </m:ctrlPr>
+                </m:fPr>
+                <m:num>
+                  <m:r>
+                    <w:rPr>
+                      <w:rFonts w:ascii="Cambria Math" w:hAnsi="Cambria Math" w:cs="ProximaNova-Bold"/>
+                      <w:lang w:val="en-US"/>
+                    </w:rPr>
+                    <m:t>α</m:t>
+                  </m:r>
+                </m:num>
+                <m:den>
+                  <m:r>
+                    <w:rPr>
+                      <w:rFonts w:ascii="Cambria Math" w:hAnsi="Cambria Math" w:cs="ProximaNova-Bold"/>
+                      <w:lang w:val="en-US"/>
+                    </w:rPr>
+                    <m:t>2</m:t>
+                  </m:r>
+                </m:den>
+              </m:f>
+            </m:sub>
+          </m:sSub>
+          <m:rad>
+            <m:radPr>
+              <m:degHide m:val="1"/>
+              <m:ctrlPr>
+                <w:rPr>
+                  <w:rFonts w:ascii="Cambria Math" w:hAnsi="Cambria Math" w:cs="ProximaNova-Bold"/>
+                  <w:i/>
+                  <w:lang w:val="en-US"/>
+                </w:rPr>
+              </m:ctrlPr>
+            </m:radPr>
+            <m:deg/>
+            <m:e>
+              <m:f>
+                <m:fPr>
+                  <m:ctrlPr>
+                    <w:rPr>
+                      <w:rFonts w:ascii="Cambria Math" w:hAnsi="Cambria Math" w:cs="ProximaNova-Bold"/>
+                      <w:i/>
+                      <w:lang w:val="en-US"/>
+                    </w:rPr>
+                  </m:ctrlPr>
+                </m:fPr>
+                <m:num>
+                  <m:r>
+                    <m:rPr>
+                      <m:sty m:val="p"/>
+                    </m:rPr>
+                    <w:rPr>
+                      <w:rFonts w:ascii="Cambria Math" w:hAnsi="Cambria Math" w:cs="ProximaNova-Bold"/>
+                      <w:lang w:val="en-US"/>
+                    </w:rPr>
+                    <m:t xml:space="preserve"> </m:t>
+                  </m:r>
+                  <m:acc>
+                    <m:accPr>
+                      <m:chr m:val="̃"/>
+                      <m:ctrlPr>
+                        <w:rPr>
+                          <w:rFonts w:ascii="Cambria Math" w:hAnsi="Cambria Math" w:cs="ProximaNova-Bold"/>
+                          <w:i/>
+                          <w:lang w:val="en-US"/>
+                        </w:rPr>
+                      </m:ctrlPr>
+                    </m:accPr>
+                    <m:e>
+                      <m:r>
+                        <w:rPr>
+                          <w:rFonts w:ascii="Cambria Math" w:hAnsi="Cambria Math" w:cs="ProximaNova-Bold"/>
+                          <w:lang w:val="en-US"/>
+                        </w:rPr>
+                        <m:t>p</m:t>
+                      </m:r>
+                    </m:e>
+                  </m:acc>
+                  <m:d>
+                    <m:dPr>
+                      <m:ctrlPr>
+                        <w:rPr>
+                          <w:rFonts w:ascii="Cambria Math" w:hAnsi="Cambria Math" w:cs="ProximaNova-Bold"/>
+                          <w:i/>
+                          <w:lang w:val="en-US"/>
+                        </w:rPr>
+                      </m:ctrlPr>
+                    </m:dPr>
+                    <m:e>
+                      <m:r>
+                        <w:rPr>
+                          <w:rFonts w:ascii="Cambria Math" w:hAnsi="Cambria Math" w:cs="ProximaNova-Bold"/>
+                          <w:lang w:val="en-US"/>
+                        </w:rPr>
+                        <m:t>1-</m:t>
+                      </m:r>
+                      <m:r>
+                        <m:rPr>
+                          <m:sty m:val="p"/>
+                        </m:rPr>
+                        <w:rPr>
+                          <w:rFonts w:ascii="Cambria Math" w:hAnsi="Cambria Math" w:cs="ProximaNova-Bold"/>
+                          <w:lang w:val="en-US"/>
+                        </w:rPr>
+                        <m:t xml:space="preserve"> </m:t>
+                      </m:r>
+                      <m:acc>
+                        <m:accPr>
+                          <m:chr m:val="̃"/>
+                          <m:ctrlPr>
+                            <w:rPr>
+                              <w:rFonts w:ascii="Cambria Math" w:hAnsi="Cambria Math" w:cs="ProximaNova-Bold"/>
+                              <w:i/>
+                              <w:lang w:val="en-US"/>
+                            </w:rPr>
+                          </m:ctrlPr>
+                        </m:accPr>
+                        <m:e>
+                          <m:r>
+                            <w:rPr>
+                              <w:rFonts w:ascii="Cambria Math" w:hAnsi="Cambria Math" w:cs="ProximaNova-Bold"/>
+                              <w:lang w:val="en-US"/>
+                            </w:rPr>
+                            <m:t>p</m:t>
+                          </m:r>
+                        </m:e>
+                      </m:acc>
+                    </m:e>
+                  </m:d>
+                </m:num>
+                <m:den>
+                  <m:r>
+                    <m:rPr>
+                      <m:sty m:val="p"/>
+                    </m:rPr>
+                    <w:rPr>
+                      <w:rFonts w:ascii="Cambria Math" w:hAnsi="Cambria Math" w:cs="ProximaNova-Bold"/>
+                      <w:lang w:val="en-US"/>
+                    </w:rPr>
+                    <m:t xml:space="preserve"> </m:t>
+                  </m:r>
+                  <m:acc>
+                    <m:accPr>
+                      <m:chr m:val="̃"/>
+                      <m:ctrlPr>
+                        <w:rPr>
+                          <w:rFonts w:ascii="Cambria Math" w:hAnsi="Cambria Math" w:cs="ProximaNova-Bold"/>
+                          <w:i/>
+                          <w:lang w:val="en-US"/>
+                        </w:rPr>
+                      </m:ctrlPr>
+                    </m:accPr>
+                    <m:e>
+                      <m:r>
+                        <w:rPr>
+                          <w:rFonts w:ascii="Cambria Math" w:hAnsi="Cambria Math" w:cs="ProximaNova-Bold"/>
+                          <w:lang w:val="en-US"/>
+                        </w:rPr>
+                        <m:t>n</m:t>
+                      </m:r>
+                    </m:e>
+                  </m:acc>
+                </m:den>
+              </m:f>
+            </m:e>
+          </m:rad>
+        </m:oMath>
+      </m:oMathPara>
+    </w:p>
+    <w:p>
+      <w:pPr>
+        <w:jc w:val="both"/>
+        <w:rPr>
+          <w:rFonts w:ascii="ProximaNova-Bold" w:hAnsi="ProximaNova-Bold" w:cs="ProximaNova-Bold"/>
+          <w:lang w:val="en-US"/>
+        </w:rPr>
+      </w:pPr>
+      <w:r>
+        <w:rPr>
+          <w:rFonts w:ascii="ProximaNova-Bold" w:hAnsi="ProximaNova-Bold" w:cs="ProximaNova-Bold"/>
+          <w:lang w:val="en-US"/>
+        </w:rPr>
+        <w:t xml:space="preserve">If the lower limit is less than </w:t>
+      </w:r>
+      <m:oMath>
+        <m:r>
+          <w:rPr>
+            <w:rFonts w:ascii="Cambria Math" w:hAnsi="Cambria Math" w:cs="ProximaNova-Bold"/>
+            <w:lang w:val="en-US"/>
+          </w:rPr>
+          <m:t>0</m:t>
+        </m:r>
+      </m:oMath>
+      <w:r>
+        <w:rPr>
+          <w:rFonts w:ascii="ProximaNova-Bold" w:hAnsi="ProximaNova-Bold" w:cs="ProximaNova-Bold"/>
+          <w:lang w:val="en-US"/>
+        </w:rPr>
+        <w:t xml:space="preserve">, replace it with </w:t>
+      </w:r>
+      <m:oMath>
+        <m:r>
+          <w:rPr>
+            <w:rFonts w:ascii="Cambria Math" w:hAnsi="Cambria Math" w:cs="ProximaNova-Bold"/>
+            <w:lang w:val="en-US"/>
+          </w:rPr>
+          <m:t>0</m:t>
+        </m:r>
+      </m:oMath>
+      <w:r>
+        <w:rPr>
+          <w:rFonts w:ascii="ProximaNova-Bold" w:hAnsi="ProximaNova-Bold" w:cs="ProximaNova-Bold"/>
+          <w:lang w:val="en-US"/>
+        </w:rPr>
+        <w:t>. If the upper limit is greater</w:t>
+      </w:r>
+      <w:r>
+        <w:rPr>
+          <w:rFonts w:ascii="ProximaNova-Bold" w:hAnsi="ProximaNova-Bold" w:cs="ProximaNova-Bold"/>
+          <w:lang w:val="en-US"/>
+        </w:rPr>
+        <w:t xml:space="preserve"> </w:t>
+      </w:r>
+      <w:r>
+        <w:rPr>
+          <w:rFonts w:ascii="ProximaNova-Bold" w:hAnsi="ProximaNova-Bold" w:cs="ProximaNova-Bold"/>
+          <w:lang w:val="en-US"/>
+        </w:rPr>
+        <w:t xml:space="preserve">than </w:t>
+      </w:r>
+      <m:oMath>
+        <m:r>
+          <w:rPr>
+            <w:rFonts w:ascii="Cambria Math" w:hAnsi="Cambria Math" w:cs="ProximaNova-Bold"/>
+            <w:lang w:val="en-US"/>
+          </w:rPr>
+          <m:t>1</m:t>
+        </m:r>
+      </m:oMath>
+      <w:r>
+        <w:rPr>
+          <w:rFonts w:ascii="ProximaNova-Bold" w:hAnsi="ProximaNova-Bold" w:cs="ProximaNova-Bold"/>
+          <w:lang w:val="en-US"/>
+        </w:rPr>
+        <w:t xml:space="preserve">, replace it with </w:t>
+      </w:r>
+      <m:oMath>
+        <m:r>
+          <w:rPr>
+            <w:rFonts w:ascii="Cambria Math" w:hAnsi="Cambria Math" w:cs="ProximaNova-Bold"/>
+            <w:lang w:val="en-US"/>
+          </w:rPr>
+          <m:t>1</m:t>
+        </m:r>
+      </m:oMath>
+      <w:r>
+        <w:rPr>
+          <w:rFonts w:ascii="ProximaNova-Bold" w:hAnsi="ProximaNova-Bold" w:cs="ProximaNova-Bold"/>
+          <w:lang w:val="en-US"/>
+        </w:rPr>
+        <w:t>.</w:t>
+      </w:r>
+    </w:p>
+    <w:p>
+      <w:pPr>
+        <w:jc w:val="both"/>
+        <w:rPr>
+          <w:rFonts w:ascii="ProximaNova-Bold" w:hAnsi="ProximaNova-Bold" w:cs="ProximaNova-Bold"/>
+          <w:sz w:val="16"/>
+          <w:szCs w:val="16"/>
+          <w:lang w:val="en-US"/>
+        </w:rPr>
+      </w:pPr>
+    </w:p>
+    <w:p>
+      <w:pPr>
+        <w:rPr>
+          <w:b/>
+          <w:bCs/>
+          <w:color w:val="2F5496" w:themeColor="accent1" w:themeShade="BF"/>
+          <w:lang w:val="en-US"/>
+        </w:rPr>
+      </w:pPr>
+      <w:r>
+        <w:rPr>
+          <w:b/>
+          <w:bCs/>
+          <w:color w:val="2F5496" w:themeColor="accent1" w:themeShade="BF"/>
+          <w:lang w:val="en-US"/>
+        </w:rPr>
+        <w:t>5.4 Confidence Intervals for the Difference Between Two Means</w:t>
+      </w:r>
+    </w:p>
+    <w:p>
+      <w:pPr>
+        <w:rPr>
+          <w:rFonts w:ascii="ProximaNova-Bold" w:hAnsi="ProximaNova-Bold" w:cs="ProximaNova-Bold"/>
+          <w:b/>
+          <w:bCs/>
+          <w:lang w:val="en-US"/>
+        </w:rPr>
+      </w:pPr>
+      <w:r>
+        <w:rPr>
+          <w:rFonts w:ascii="ProximaNova-Bold" w:hAnsi="ProximaNova-Bold" w:cs="ProximaNova-Bold"/>
+          <w:b/>
+          <w:bCs/>
+          <w:lang w:val="en-US"/>
+        </w:rPr>
+        <w:t>Constructing Confidence Intervals When Population Variances Are Known</w:t>
+      </w:r>
+    </w:p>
+    <w:p>
+      <w:pPr>
+        <w:jc w:val="both"/>
+        <w:rPr>
+          <w:rFonts w:ascii="ProximaNova-Bold" w:hAnsi="ProximaNova-Bold" w:cs="ProximaNova-Bold"/>
+          <w:lang w:val="en-US"/>
+        </w:rPr>
+      </w:pPr>
+      <w:r>
+        <w:rPr>
+          <w:rFonts w:ascii="ProximaNova-Bold" w:hAnsi="ProximaNova-Bold" w:cs="ProximaNova-Bold"/>
+          <w:lang w:val="en-US"/>
+        </w:rPr>
+        <w:t xml:space="preserve">Let </w:t>
+      </w:r>
+      <m:oMath>
+        <m:sSub>
+          <m:sSubPr>
+            <m:ctrlPr>
+              <w:rPr>
+                <w:rFonts w:ascii="Cambria Math" w:hAnsi="Cambria Math" w:cs="ProximaNova-Bold"/>
+                <w:i/>
+                <w:lang w:val="en-US"/>
+              </w:rPr>
+            </m:ctrlPr>
+          </m:sSubPr>
+          <m:e>
+            <m:r>
+              <w:rPr>
+                <w:rFonts w:ascii="Cambria Math" w:hAnsi="Cambria Math" w:cs="ProximaNova-Bold"/>
+                <w:lang w:val="en-US"/>
+              </w:rPr>
+              <m:t>X</m:t>
+            </m:r>
+          </m:e>
+          <m:sub>
+            <m:r>
+              <w:rPr>
+                <w:rFonts w:ascii="Cambria Math" w:hAnsi="Cambria Math" w:cs="ProximaNova-Bold"/>
+                <w:lang w:val="en-US"/>
+              </w:rPr>
+              <m:t>1</m:t>
+            </m:r>
+          </m:sub>
+        </m:sSub>
+        <m:r>
+          <w:rPr>
+            <w:rFonts w:ascii="Cambria Math" w:hAnsi="Cambria Math" w:cs="ProximaNova-Bold"/>
+            <w:lang w:val="en-US"/>
+          </w:rPr>
+          <m:t xml:space="preserve">,…, </m:t>
+        </m:r>
+        <m:sSub>
+          <m:sSubPr>
+            <m:ctrlPr>
+              <w:rPr>
+                <w:rFonts w:ascii="Cambria Math" w:hAnsi="Cambria Math" w:cs="ProximaNova-Bold"/>
+                <w:i/>
+                <w:lang w:val="en-US"/>
+              </w:rPr>
+            </m:ctrlPr>
+          </m:sSubPr>
+          <m:e>
+            <m:r>
+              <w:rPr>
+                <w:rFonts w:ascii="Cambria Math" w:hAnsi="Cambria Math" w:cs="ProximaNova-Bold"/>
+                <w:lang w:val="en-US"/>
+              </w:rPr>
+              <m:t>X</m:t>
+            </m:r>
+          </m:e>
+          <m:sub>
+            <m:sSub>
+              <m:sSubPr>
+                <m:ctrlPr>
+                  <w:rPr>
+                    <w:rFonts w:ascii="Cambria Math" w:hAnsi="Cambria Math" w:cs="ProximaNova-Bold"/>
+                    <w:i/>
+                    <w:lang w:val="en-US"/>
+                  </w:rPr>
+                </m:ctrlPr>
+              </m:sSubPr>
+              <m:e>
+                <m:r>
+                  <w:rPr>
+                    <w:rFonts w:ascii="Cambria Math" w:hAnsi="Cambria Math" w:cs="ProximaNova-Bold"/>
+                    <w:lang w:val="en-US"/>
+                  </w:rPr>
+                  <m:t>n</m:t>
+                </m:r>
+              </m:e>
+              <m:sub>
+                <m:r>
+                  <w:rPr>
+                    <w:rFonts w:ascii="Cambria Math" w:hAnsi="Cambria Math" w:cs="ProximaNova-Bold"/>
+                    <w:lang w:val="en-US"/>
+                  </w:rPr>
+                  <m:t>X</m:t>
+                </m:r>
+              </m:sub>
+            </m:sSub>
+          </m:sub>
+        </m:sSub>
+      </m:oMath>
+      <w:r>
+        <w:rPr>
+          <w:rFonts w:ascii="ProximaNova-Bold" w:hAnsi="ProximaNova-Bold" w:cs="ProximaNova-Bold"/>
+          <w:lang w:val="en-US"/>
+        </w:rPr>
+        <w:t xml:space="preserve"> </w:t>
+      </w:r>
+      <w:r>
+        <w:rPr>
+          <w:rFonts w:ascii="ProximaNova-Bold" w:hAnsi="ProximaNova-Bold" w:cs="ProximaNova-Bold"/>
+          <w:lang w:val="en-US"/>
+        </w:rPr>
+        <w:t xml:space="preserve">be a large random sample of size </w:t>
+      </w:r>
+      <m:oMath>
+        <m:sSub>
+          <m:sSubPr>
+            <m:ctrlPr>
+              <w:rPr>
+                <w:rFonts w:ascii="Cambria Math" w:hAnsi="Cambria Math" w:cs="ProximaNova-Bold"/>
+                <w:i/>
+                <w:lang w:val="en-US"/>
+              </w:rPr>
+            </m:ctrlPr>
+          </m:sSubPr>
+          <m:e>
+            <m:r>
+              <w:rPr>
+                <w:rFonts w:ascii="Cambria Math" w:hAnsi="Cambria Math" w:cs="ProximaNova-Bold"/>
+                <w:lang w:val="en-US"/>
+              </w:rPr>
+              <m:t>n</m:t>
+            </m:r>
+          </m:e>
+          <m:sub>
+            <m:r>
+              <w:rPr>
+                <w:rFonts w:ascii="Cambria Math" w:hAnsi="Cambria Math" w:cs="ProximaNova-Bold"/>
+                <w:lang w:val="en-US"/>
+              </w:rPr>
+              <m:t>X</m:t>
+            </m:r>
+          </m:sub>
+        </m:sSub>
+      </m:oMath>
+      <w:r>
+        <w:rPr>
+          <w:rFonts w:ascii="ProximaNova-Bold" w:hAnsi="ProximaNova-Bold" w:cs="ProximaNova-Bold"/>
+          <w:lang w:val="en-US"/>
+        </w:rPr>
+        <w:t xml:space="preserve"> from a population with</w:t>
+      </w:r>
+      <w:r>
+        <w:rPr>
+          <w:rFonts w:ascii="ProximaNova-Bold" w:hAnsi="ProximaNova-Bold" w:cs="ProximaNova-Bold"/>
+          <w:lang w:val="en-US"/>
+        </w:rPr>
+        <w:t xml:space="preserve"> </w:t>
+      </w:r>
+      <w:r>
+        <w:rPr>
+          <w:rFonts w:ascii="ProximaNova-Bold" w:hAnsi="ProximaNova-Bold" w:cs="ProximaNova-Bold"/>
+          <w:lang w:val="en-US"/>
+        </w:rPr>
+        <w:t xml:space="preserve">mean </w:t>
+      </w:r>
+      <m:oMath>
+        <m:sSub>
+          <m:sSubPr>
+            <m:ctrlPr>
+              <w:rPr>
+                <w:rFonts w:ascii="Cambria Math" w:hAnsi="Cambria Math" w:cs="Cambria Math"/>
+                <w:i/>
+                <w:lang w:val="en-US"/>
+              </w:rPr>
+            </m:ctrlPr>
+          </m:sSubPr>
+          <m:e>
+            <m:r>
+              <w:rPr>
+                <w:rFonts w:ascii="Cambria Math" w:hAnsi="Cambria Math" w:cs="Cambria Math"/>
+                <w:lang w:val="en-US"/>
+              </w:rPr>
+              <m:t>μ</m:t>
+            </m:r>
+          </m:e>
+          <m:sub>
+            <m:r>
+              <w:rPr>
+                <w:rFonts w:ascii="Cambria Math" w:hAnsi="Cambria Math" w:cs="ProximaNova-Bold"/>
+                <w:lang w:val="en-US"/>
+              </w:rPr>
+              <m:t>X</m:t>
+            </m:r>
+          </m:sub>
+        </m:sSub>
+      </m:oMath>
+      <w:r>
+        <w:rPr>
+          <w:rFonts w:ascii="ProximaNova-Bold" w:hAnsi="ProximaNova-Bold" w:cs="ProximaNova-Bold"/>
+          <w:lang w:val="en-US"/>
+        </w:rPr>
+        <w:t xml:space="preserve"> and standard deviation </w:t>
+      </w:r>
+      <m:oMath>
+        <m:sSub>
+          <m:sSubPr>
+            <m:ctrlPr>
+              <w:rPr>
+                <w:rFonts w:ascii="Cambria Math" w:hAnsi="Cambria Math" w:cs="Cambria Math"/>
+                <w:i/>
+                <w:lang w:val="en-US"/>
+              </w:rPr>
+            </m:ctrlPr>
+          </m:sSubPr>
+          <m:e>
+            <m:r>
+              <w:rPr>
+                <w:rFonts w:ascii="Cambria Math" w:hAnsi="Cambria Math" w:cs="Cambria Math"/>
+                <w:lang w:val="en-US"/>
+              </w:rPr>
+              <m:t>σ</m:t>
+            </m:r>
+          </m:e>
+          <m:sub>
+            <m:r>
+              <w:rPr>
+                <w:rFonts w:ascii="Cambria Math" w:hAnsi="Cambria Math" w:cs="ProximaNova-Bold"/>
+                <w:lang w:val="en-US"/>
+              </w:rPr>
+              <m:t>X</m:t>
+            </m:r>
+          </m:sub>
+        </m:sSub>
+      </m:oMath>
+      <w:r>
+        <w:rPr>
+          <w:rFonts w:ascii="ProximaNova-Bold" w:hAnsi="ProximaNova-Bold" w:cs="ProximaNova-Bold"/>
+          <w:lang w:val="en-US"/>
+        </w:rPr>
+        <w:t xml:space="preserve">, and let </w:t>
+      </w:r>
+      <m:oMath>
+        <m:sSub>
+          <m:sSubPr>
+            <m:ctrlPr>
+              <w:rPr>
+                <w:rFonts w:ascii="Cambria Math" w:hAnsi="Cambria Math" w:cs="ProximaNova-Bold"/>
+                <w:i/>
+                <w:lang w:val="en-US"/>
+              </w:rPr>
+            </m:ctrlPr>
+          </m:sSubPr>
+          <m:e>
+            <m:r>
+              <w:rPr>
+                <w:rFonts w:ascii="Cambria Math" w:hAnsi="Cambria Math" w:cs="ProximaNova-Bold"/>
+                <w:lang w:val="en-US"/>
+              </w:rPr>
+              <m:t>Y</m:t>
+            </m:r>
+          </m:e>
+          <m:sub>
+            <m:r>
+              <w:rPr>
+                <w:rFonts w:ascii="Cambria Math" w:hAnsi="Cambria Math" w:cs="ProximaNova-Bold"/>
+                <w:lang w:val="en-US"/>
+              </w:rPr>
+              <m:t>1</m:t>
+            </m:r>
+          </m:sub>
+        </m:sSub>
+        <m:r>
+          <w:rPr>
+            <w:rFonts w:ascii="Cambria Math" w:hAnsi="Cambria Math" w:cs="ProximaNova-Bold"/>
+            <w:lang w:val="en-US"/>
+          </w:rPr>
+          <m:t xml:space="preserve">,…, </m:t>
+        </m:r>
+        <m:sSub>
+          <m:sSubPr>
+            <m:ctrlPr>
+              <w:rPr>
+                <w:rFonts w:ascii="Cambria Math" w:hAnsi="Cambria Math" w:cs="ProximaNova-Bold"/>
+                <w:i/>
+                <w:lang w:val="en-US"/>
+              </w:rPr>
+            </m:ctrlPr>
+          </m:sSubPr>
+          <m:e>
+            <m:r>
+              <w:rPr>
+                <w:rFonts w:ascii="Cambria Math" w:hAnsi="Cambria Math" w:cs="ProximaNova-Bold"/>
+                <w:lang w:val="en-US"/>
+              </w:rPr>
+              <m:t>Y</m:t>
+            </m:r>
+          </m:e>
+          <m:sub>
+            <m:sSub>
+              <m:sSubPr>
+                <m:ctrlPr>
+                  <w:rPr>
+                    <w:rFonts w:ascii="Cambria Math" w:hAnsi="Cambria Math" w:cs="ProximaNova-Bold"/>
+                    <w:i/>
+                    <w:lang w:val="en-US"/>
+                  </w:rPr>
+                </m:ctrlPr>
+              </m:sSubPr>
+              <m:e>
+                <m:r>
+                  <w:rPr>
+                    <w:rFonts w:ascii="Cambria Math" w:hAnsi="Cambria Math" w:cs="ProximaNova-Bold"/>
+                    <w:lang w:val="en-US"/>
+                  </w:rPr>
+                  <m:t>n</m:t>
+                </m:r>
+              </m:e>
+              <m:sub>
+                <m:r>
+                  <w:rPr>
+                    <w:rFonts w:ascii="Cambria Math" w:hAnsi="Cambria Math" w:cs="ProximaNova-Bold"/>
+                    <w:lang w:val="en-US"/>
+                  </w:rPr>
+                  <m:t>Y</m:t>
+                </m:r>
+              </m:sub>
+            </m:sSub>
+          </m:sub>
+        </m:sSub>
+      </m:oMath>
+      <w:r>
+        <w:rPr>
+          <w:rFonts w:ascii="ProximaNova-Bold" w:hAnsi="ProximaNova-Bold" w:cs="ProximaNova-Bold"/>
+          <w:lang w:val="en-US"/>
+        </w:rPr>
+        <w:t xml:space="preserve"> </w:t>
+      </w:r>
+      <w:r>
+        <w:rPr>
+          <w:rFonts w:ascii="ProximaNova-Bold" w:hAnsi="ProximaNova-Bold" w:cs="ProximaNova-Bold"/>
+          <w:lang w:val="en-US"/>
+        </w:rPr>
+        <w:t>be a large random sample</w:t>
+      </w:r>
+      <w:r>
+        <w:rPr>
+          <w:rFonts w:ascii="ProximaNova-Bold" w:hAnsi="ProximaNova-Bold" w:cs="ProximaNova-Bold"/>
+          <w:lang w:val="en-US"/>
+        </w:rPr>
+        <w:t xml:space="preserve"> </w:t>
+      </w:r>
+      <w:r>
+        <w:rPr>
+          <w:rFonts w:ascii="ProximaNova-Bold" w:hAnsi="ProximaNova-Bold" w:cs="ProximaNova-Bold"/>
+          <w:lang w:val="en-US"/>
+        </w:rPr>
+        <w:t xml:space="preserve">of size </w:t>
+      </w:r>
+      <m:oMath>
+        <m:sSub>
+          <m:sSubPr>
+            <m:ctrlPr>
+              <w:rPr>
+                <w:rFonts w:ascii="Cambria Math" w:hAnsi="Cambria Math" w:cs="ProximaNova-Bold"/>
+                <w:i/>
+                <w:lang w:val="en-US"/>
+              </w:rPr>
+            </m:ctrlPr>
+          </m:sSubPr>
+          <m:e>
+            <m:r>
+              <w:rPr>
+                <w:rFonts w:ascii="Cambria Math" w:hAnsi="Cambria Math" w:cs="ProximaNova-Bold"/>
+                <w:lang w:val="en-US"/>
+              </w:rPr>
+              <m:t>n</m:t>
+            </m:r>
+          </m:e>
+          <m:sub>
+            <m:r>
+              <w:rPr>
+                <w:rFonts w:ascii="Cambria Math" w:hAnsi="Cambria Math" w:cs="ProximaNova-Bold"/>
+                <w:lang w:val="en-US"/>
+              </w:rPr>
+              <m:t>Y</m:t>
+            </m:r>
+          </m:sub>
+        </m:sSub>
+      </m:oMath>
+      <w:r>
+        <w:rPr>
+          <w:rFonts w:ascii="ProximaNova-Bold" w:hAnsi="ProximaNova-Bold" w:cs="ProximaNova-Bold"/>
+          <w:lang w:val="en-US"/>
+        </w:rPr>
+        <w:t xml:space="preserve"> from a population with mean </w:t>
+      </w:r>
+      <m:oMath>
+        <m:sSub>
+          <m:sSubPr>
+            <m:ctrlPr>
+              <w:rPr>
+                <w:rFonts w:ascii="Cambria Math" w:hAnsi="Cambria Math" w:cs="Cambria Math"/>
+                <w:i/>
+                <w:lang w:val="en-US"/>
+              </w:rPr>
+            </m:ctrlPr>
+          </m:sSubPr>
+          <m:e>
+            <m:r>
+              <w:rPr>
+                <w:rFonts w:ascii="Cambria Math" w:hAnsi="Cambria Math" w:cs="Cambria Math"/>
+                <w:lang w:val="en-US"/>
+              </w:rPr>
+              <m:t>μ</m:t>
+            </m:r>
+          </m:e>
+          <m:sub>
+            <m:r>
+              <w:rPr>
+                <w:rFonts w:ascii="Cambria Math" w:hAnsi="Cambria Math" w:cs="ProximaNova-Bold"/>
+                <w:lang w:val="en-US"/>
+              </w:rPr>
+              <m:t>Y</m:t>
+            </m:r>
+          </m:sub>
+        </m:sSub>
+      </m:oMath>
+      <w:r>
+        <w:rPr>
+          <w:rFonts w:ascii="ProximaNova-Bold" w:hAnsi="ProximaNova-Bold" w:cs="ProximaNova-Bold"/>
+          <w:lang w:val="en-US"/>
+        </w:rPr>
+        <w:t xml:space="preserve"> and standard deviation </w:t>
+      </w:r>
+      <m:oMath>
+        <m:sSub>
+          <m:sSubPr>
+            <m:ctrlPr>
+              <w:rPr>
+                <w:rFonts w:ascii="Cambria Math" w:hAnsi="Cambria Math" w:cs="Cambria Math"/>
+                <w:i/>
+                <w:lang w:val="en-US"/>
+              </w:rPr>
+            </m:ctrlPr>
+          </m:sSubPr>
+          <m:e>
+            <m:r>
+              <w:rPr>
+                <w:rFonts w:ascii="Cambria Math" w:hAnsi="Cambria Math" w:cs="Cambria Math"/>
+                <w:lang w:val="en-US"/>
+              </w:rPr>
+              <m:t>σ</m:t>
+            </m:r>
+          </m:e>
+          <m:sub>
+            <m:r>
+              <w:rPr>
+                <w:rFonts w:ascii="Cambria Math" w:hAnsi="Cambria Math" w:cs="ProximaNova-Bold"/>
+                <w:lang w:val="en-US"/>
+              </w:rPr>
+              <m:t>Y</m:t>
+            </m:r>
+          </m:sub>
+        </m:sSub>
+      </m:oMath>
+      <w:r>
+        <w:rPr>
+          <w:rFonts w:ascii="ProximaNova-Bold" w:hAnsi="ProximaNova-Bold" w:cs="ProximaNova-Bold"/>
+          <w:lang w:val="en-US"/>
+        </w:rPr>
+        <w:t>. If</w:t>
+      </w:r>
+      <w:r>
+        <w:rPr>
+          <w:rFonts w:ascii="ProximaNova-Bold" w:hAnsi="ProximaNova-Bold" w:cs="ProximaNova-Bold"/>
+          <w:lang w:val="en-US"/>
+        </w:rPr>
+        <w:t xml:space="preserve"> </w:t>
+      </w:r>
+      <w:r>
+        <w:rPr>
+          <w:rFonts w:ascii="ProximaNova-Bold" w:hAnsi="ProximaNova-Bold" w:cs="ProximaNova-Bold"/>
+          <w:lang w:val="en-US"/>
+        </w:rPr>
+        <w:t xml:space="preserve">the two samples are independent, then a level </w:t>
+      </w:r>
+      <m:oMath>
+        <m:r>
+          <w:rPr>
+            <w:rFonts w:ascii="Cambria Math" w:hAnsi="Cambria Math" w:cs="ProximaNova-Bold"/>
+            <w:lang w:val="en-US"/>
+          </w:rPr>
+          <m:t>100(1-</m:t>
+        </m:r>
+        <m:r>
+          <w:rPr>
+            <w:rFonts w:ascii="Cambria Math" w:hAnsi="Cambria Math" w:cs="Cambria Math"/>
+            <w:lang w:val="en-US"/>
+          </w:rPr>
+          <m:t>α</m:t>
+        </m:r>
+        <m:r>
+          <w:rPr>
+            <w:rFonts w:ascii="Cambria Math" w:hAnsi="Cambria Math" w:cs="ProximaNova-Bold"/>
+            <w:lang w:val="en-US"/>
+          </w:rPr>
+          <m:t>)%</m:t>
+        </m:r>
+      </m:oMath>
+      <w:r>
+        <w:rPr>
+          <w:rFonts w:ascii="ProximaNova-Bold" w:hAnsi="ProximaNova-Bold" w:cs="ProximaNova-Bold"/>
+          <w:lang w:val="en-US"/>
+        </w:rPr>
+        <w:t xml:space="preserve"> confidence interval</w:t>
+      </w:r>
+      <w:r>
+        <w:rPr>
+          <w:rFonts w:ascii="ProximaNova-Bold" w:hAnsi="ProximaNova-Bold" w:cs="ProximaNova-Bold"/>
+          <w:lang w:val="en-US"/>
+        </w:rPr>
+        <w:t xml:space="preserve"> </w:t>
+      </w:r>
+      <w:r>
+        <w:rPr>
+          <w:rFonts w:ascii="ProximaNova-Bold" w:hAnsi="ProximaNova-Bold" w:cs="ProximaNova-Bold"/>
+          <w:lang w:val="en-US"/>
+        </w:rPr>
+        <w:t xml:space="preserve">for </w:t>
+      </w:r>
+      <m:oMath>
+        <m:sSub>
+          <m:sSubPr>
+            <m:ctrlPr>
+              <w:rPr>
+                <w:rFonts w:ascii="Cambria Math" w:hAnsi="Cambria Math" w:cs="Cambria Math"/>
+                <w:i/>
+                <w:lang w:val="en-US"/>
+              </w:rPr>
+            </m:ctrlPr>
+          </m:sSubPr>
+          <m:e>
+            <m:r>
+              <w:rPr>
+                <w:rFonts w:ascii="Cambria Math" w:hAnsi="Cambria Math" w:cs="Cambria Math"/>
+                <w:lang w:val="en-US"/>
+              </w:rPr>
+              <m:t>μ</m:t>
+            </m:r>
+          </m:e>
+          <m:sub>
+            <m:r>
+              <w:rPr>
+                <w:rFonts w:ascii="Cambria Math" w:hAnsi="Cambria Math" w:cs="ProximaNova-Bold"/>
+                <w:lang w:val="en-US"/>
+              </w:rPr>
+              <m:t>X</m:t>
+            </m:r>
+          </m:sub>
+        </m:sSub>
+        <m:r>
+          <w:rPr>
+            <w:rFonts w:ascii="Cambria Math" w:hAnsi="Cambria Math" w:cs="ProximaNova-Bold"/>
+            <w:lang w:val="en-US"/>
+          </w:rPr>
+          <m:t>-</m:t>
+        </m:r>
+        <m:sSub>
+          <m:sSubPr>
+            <m:ctrlPr>
+              <w:rPr>
+                <w:rFonts w:ascii="Cambria Math" w:hAnsi="Cambria Math" w:cs="Cambria Math"/>
+                <w:i/>
+                <w:lang w:val="en-US"/>
+              </w:rPr>
+            </m:ctrlPr>
+          </m:sSubPr>
+          <m:e>
+            <m:r>
+              <w:rPr>
+                <w:rFonts w:ascii="Cambria Math" w:hAnsi="Cambria Math" w:cs="Cambria Math"/>
+                <w:lang w:val="en-US"/>
+              </w:rPr>
+              <m:t>μ</m:t>
+            </m:r>
+            <m:ctrlPr>
+              <w:rPr>
+                <w:rFonts w:ascii="Cambria Math" w:hAnsi="Cambria Math" w:cs="ProximaNova-Bold"/>
+                <w:i/>
+                <w:lang w:val="en-US"/>
+              </w:rPr>
+            </m:ctrlPr>
+          </m:e>
+          <m:sub>
+            <m:r>
+              <w:rPr>
+                <w:rFonts w:ascii="Cambria Math" w:hAnsi="Cambria Math" w:cs="ProximaNova-Bold"/>
+                <w:lang w:val="en-US"/>
+              </w:rPr>
+              <m:t>Y</m:t>
+            </m:r>
+          </m:sub>
+        </m:sSub>
+      </m:oMath>
+      <w:r>
+        <w:rPr>
+          <w:rFonts w:ascii="ProximaNova-Bold" w:hAnsi="ProximaNova-Bold" w:cs="ProximaNova-Bold"/>
+          <w:lang w:val="en-US"/>
+        </w:rPr>
+        <w:t xml:space="preserve"> is</w:t>
+      </w:r>
+    </w:p>
+    <w:p>
+      <w:pPr>
+        <w:jc w:val="both"/>
+        <w:rPr>
+          <w:rFonts w:ascii="ProximaNova-Bold" w:hAnsi="ProximaNova-Bold" w:cs="ProximaNova-Bold"/>
+          <w:lang w:val="en-US"/>
+        </w:rPr>
+      </w:pPr>
+      <m:oMathPara>
+        <m:oMath>
+          <m:acc>
+            <m:accPr>
+              <m:chr m:val="̅"/>
+              <m:ctrlPr>
+                <w:rPr>
+                  <w:rFonts w:ascii="Cambria Math" w:hAnsi="Cambria Math" w:cs="ProximaNova-Bold"/>
+                  <w:i/>
+                  <w:lang w:val="en-US"/>
+                </w:rPr>
+              </m:ctrlPr>
+            </m:accPr>
+            <m:e>
+              <m:r>
+                <w:rPr>
+                  <w:rFonts w:ascii="Cambria Math" w:hAnsi="Cambria Math" w:cs="ProximaNova-Bold"/>
+                  <w:lang w:val="en-US"/>
+                </w:rPr>
+                <m:t>X</m:t>
+              </m:r>
+            </m:e>
+          </m:acc>
+          <m:r>
+            <w:rPr>
+              <w:rFonts w:ascii="Cambria Math" w:hAnsi="Cambria Math" w:cs="ProximaNova-Bold"/>
+              <w:lang w:val="en-US"/>
+            </w:rPr>
+            <m:t>-</m:t>
+          </m:r>
+          <m:acc>
+            <m:accPr>
+              <m:chr m:val="̅"/>
+              <m:ctrlPr>
+                <w:rPr>
+                  <w:rFonts w:ascii="Cambria Math" w:hAnsi="Cambria Math" w:cs="ProximaNova-Bold"/>
+                  <w:i/>
+                  <w:lang w:val="en-US"/>
+                </w:rPr>
+              </m:ctrlPr>
+            </m:accPr>
+            <m:e>
+              <m:r>
+                <w:rPr>
+                  <w:rFonts w:ascii="Cambria Math" w:hAnsi="Cambria Math" w:cs="ProximaNova-Bold"/>
+                  <w:lang w:val="en-US"/>
+                </w:rPr>
+                <m:t>Y</m:t>
+              </m:r>
+            </m:e>
+          </m:acc>
+          <m:r>
+            <w:rPr>
+              <w:rFonts w:ascii="Cambria Math" w:hAnsi="Cambria Math" w:cs="ProximaNova-Bold"/>
+              <w:lang w:val="en-US"/>
+            </w:rPr>
+            <m:t>±</m:t>
+          </m:r>
+          <m:sSub>
+            <m:sSubPr>
+              <m:ctrlPr>
+                <w:rPr>
+                  <w:rFonts w:ascii="Cambria Math" w:hAnsi="Cambria Math" w:cs="ProximaNova-Bold"/>
+                  <w:i/>
+                  <w:lang w:val="en-US"/>
+                </w:rPr>
+              </m:ctrlPr>
+            </m:sSubPr>
+            <m:e>
+              <m:r>
+                <w:rPr>
+                  <w:rFonts w:ascii="Cambria Math" w:hAnsi="Cambria Math" w:cs="ProximaNova-Bold"/>
+                  <w:lang w:val="en-US"/>
+                </w:rPr>
+                <m:t>z</m:t>
+              </m:r>
+            </m:e>
+            <m:sub>
+              <m:f>
+                <m:fPr>
+                  <m:type m:val="lin"/>
+                  <m:ctrlPr>
+                    <w:rPr>
+                      <w:rFonts w:ascii="Cambria Math" w:hAnsi="Cambria Math" w:cs="ProximaNova-Bold"/>
+                      <w:i/>
+                      <w:lang w:val="en-US"/>
+                    </w:rPr>
+                  </m:ctrlPr>
+                </m:fPr>
+                <m:num>
+                  <m:r>
+                    <w:rPr>
+                      <w:rFonts w:ascii="Cambria Math" w:hAnsi="Cambria Math" w:cs="ProximaNova-Bold"/>
+                      <w:lang w:val="en-US"/>
+                    </w:rPr>
+                    <m:t>α</m:t>
+                  </m:r>
+                </m:num>
+                <m:den>
+                  <m:r>
+                    <w:rPr>
+                      <w:rFonts w:ascii="Cambria Math" w:hAnsi="Cambria Math" w:cs="ProximaNova-Bold"/>
+                      <w:lang w:val="en-US"/>
+                    </w:rPr>
+                    <m:t>2</m:t>
+                  </m:r>
+                </m:den>
+              </m:f>
+            </m:sub>
+          </m:sSub>
+          <m:rad>
+            <m:radPr>
+              <m:degHide m:val="1"/>
+              <m:ctrlPr>
+                <w:rPr>
+                  <w:rFonts w:ascii="Cambria Math" w:hAnsi="Cambria Math" w:cs="ProximaNova-Bold"/>
+                  <w:i/>
+                  <w:lang w:val="en-US"/>
+                </w:rPr>
+              </m:ctrlPr>
+            </m:radPr>
+            <m:deg/>
+            <m:e>
+              <m:f>
+                <m:fPr>
+                  <m:ctrlPr>
+                    <w:rPr>
+                      <w:rFonts w:ascii="Cambria Math" w:hAnsi="Cambria Math" w:cs="ProximaNova-Bold"/>
+                      <w:i/>
+                      <w:lang w:val="en-US"/>
+                    </w:rPr>
+                  </m:ctrlPr>
+                </m:fPr>
+                <m:num>
+                  <m:sSubSup>
+                    <m:sSubSupPr>
+                      <m:ctrlPr>
+                        <w:rPr>
+                          <w:rFonts w:ascii="Cambria Math" w:hAnsi="Cambria Math" w:cs="ProximaNova-Bold"/>
+                          <w:i/>
+                          <w:lang w:val="en-US"/>
+                        </w:rPr>
+                      </m:ctrlPr>
+                    </m:sSubSupPr>
+                    <m:e>
+                      <m:r>
+                        <w:rPr>
+                          <w:rFonts w:ascii="Cambria Math" w:hAnsi="Cambria Math" w:cs="ProximaNova-Bold"/>
+                          <w:lang w:val="en-US"/>
+                        </w:rPr>
+                        <m:t>σ</m:t>
+                      </m:r>
+                    </m:e>
+                    <m:sub>
+                      <m:r>
+                        <w:rPr>
+                          <w:rFonts w:ascii="Cambria Math" w:hAnsi="Cambria Math" w:cs="ProximaNova-Bold"/>
+                          <w:lang w:val="en-US"/>
+                        </w:rPr>
+                        <m:t>X</m:t>
+                      </m:r>
+                    </m:sub>
+                    <m:sup>
+                      <m:r>
+                        <w:rPr>
+                          <w:rFonts w:ascii="Cambria Math" w:hAnsi="Cambria Math" w:cs="ProximaNova-Bold"/>
+                          <w:lang w:val="en-US"/>
+                        </w:rPr>
+                        <m:t>2</m:t>
+                      </m:r>
+                    </m:sup>
+                  </m:sSubSup>
+                </m:num>
+                <m:den>
+                  <m:sSub>
+                    <m:sSubPr>
+                      <m:ctrlPr>
+                        <w:rPr>
+                          <w:rFonts w:ascii="Cambria Math" w:hAnsi="Cambria Math" w:cs="ProximaNova-Bold"/>
+                          <w:i/>
+                          <w:lang w:val="en-US"/>
+                        </w:rPr>
+                      </m:ctrlPr>
+                    </m:sSubPr>
+                    <m:e>
+                      <m:r>
+                        <w:rPr>
+                          <w:rFonts w:ascii="Cambria Math" w:hAnsi="Cambria Math" w:cs="ProximaNova-Bold"/>
+                          <w:lang w:val="en-US"/>
+                        </w:rPr>
+                        <m:t>n</m:t>
+                      </m:r>
+                    </m:e>
+                    <m:sub>
+                      <m:r>
+                        <w:rPr>
+                          <w:rFonts w:ascii="Cambria Math" w:hAnsi="Cambria Math" w:cs="ProximaNova-Bold"/>
+                          <w:lang w:val="en-US"/>
+                        </w:rPr>
+                        <m:t>X</m:t>
+                      </m:r>
+                    </m:sub>
+                  </m:sSub>
+                </m:den>
+              </m:f>
+              <m:r>
+                <w:rPr>
+                  <w:rFonts w:ascii="Cambria Math" w:hAnsi="Cambria Math" w:cs="ProximaNova-Bold"/>
+                  <w:lang w:val="en-US"/>
+                </w:rPr>
+                <m:t>+</m:t>
+              </m:r>
+              <m:f>
+                <m:fPr>
+                  <m:ctrlPr>
+                    <w:rPr>
+                      <w:rFonts w:ascii="Cambria Math" w:hAnsi="Cambria Math" w:cs="ProximaNova-Bold"/>
+                      <w:i/>
+                      <w:lang w:val="en-US"/>
+                    </w:rPr>
+                  </m:ctrlPr>
+                </m:fPr>
+                <m:num>
+                  <m:sSubSup>
+                    <m:sSubSupPr>
+                      <m:ctrlPr>
+                        <w:rPr>
+                          <w:rFonts w:ascii="Cambria Math" w:hAnsi="Cambria Math" w:cs="ProximaNova-Bold"/>
+                          <w:i/>
+                          <w:lang w:val="en-US"/>
+                        </w:rPr>
+                      </m:ctrlPr>
+                    </m:sSubSupPr>
+                    <m:e>
+                      <m:r>
+                        <w:rPr>
+                          <w:rFonts w:ascii="Cambria Math" w:hAnsi="Cambria Math" w:cs="ProximaNova-Bold"/>
+                          <w:lang w:val="en-US"/>
+                        </w:rPr>
+                        <m:t>σ</m:t>
+                      </m:r>
+                    </m:e>
+                    <m:sub>
+                      <m:r>
+                        <w:rPr>
+                          <w:rFonts w:ascii="Cambria Math" w:hAnsi="Cambria Math" w:cs="ProximaNova-Bold"/>
+                          <w:lang w:val="en-US"/>
+                        </w:rPr>
+                        <m:t>Y</m:t>
+                      </m:r>
+                    </m:sub>
+                    <m:sup>
+                      <m:r>
+                        <w:rPr>
+                          <w:rFonts w:ascii="Cambria Math" w:hAnsi="Cambria Math" w:cs="ProximaNova-Bold"/>
+                          <w:lang w:val="en-US"/>
+                        </w:rPr>
+                        <m:t>2</m:t>
+                      </m:r>
+                    </m:sup>
+                  </m:sSubSup>
+                </m:num>
+                <m:den>
+                  <m:sSub>
+                    <m:sSubPr>
+                      <m:ctrlPr>
+                        <w:rPr>
+                          <w:rFonts w:ascii="Cambria Math" w:hAnsi="Cambria Math" w:cs="ProximaNova-Bold"/>
+                          <w:i/>
+                          <w:lang w:val="en-US"/>
+                        </w:rPr>
+                      </m:ctrlPr>
+                    </m:sSubPr>
+                    <m:e>
+                      <m:r>
+                        <w:rPr>
+                          <w:rFonts w:ascii="Cambria Math" w:hAnsi="Cambria Math" w:cs="ProximaNova-Bold"/>
+                          <w:lang w:val="en-US"/>
+                        </w:rPr>
+                        <m:t>n</m:t>
+                      </m:r>
+                    </m:e>
+                    <m:sub>
+                      <m:r>
+                        <w:rPr>
+                          <w:rFonts w:ascii="Cambria Math" w:hAnsi="Cambria Math" w:cs="ProximaNova-Bold"/>
+                          <w:lang w:val="en-US"/>
+                        </w:rPr>
+                        <m:t>Y</m:t>
+                      </m:r>
+                    </m:sub>
+                  </m:sSub>
+                </m:den>
+              </m:f>
+            </m:e>
+          </m:rad>
+        </m:oMath>
+      </m:oMathPara>
+    </w:p>
+    <w:p>
+      <w:pPr>
+        <w:jc w:val="both"/>
+        <w:rPr>
+          <w:rFonts w:ascii="ProximaNova-Bold" w:hAnsi="ProximaNova-Bold" w:cs="ProximaNova-Bold"/>
+          <w:sz w:val="16"/>
+          <w:szCs w:val="16"/>
+          <w:lang w:val="en-US"/>
+        </w:rPr>
+      </w:pPr>
+    </w:p>
+    <w:p>
+      <w:pPr>
+        <w:autoSpaceDE w:val="0"/>
+        <w:autoSpaceDN w:val="0"/>
+        <w:adjustRightInd w:val="0"/>
+        <w:spacing w:after="0" w:line="240" w:lineRule="auto"/>
+        <w:rPr>
+          <w:rFonts w:ascii="ProximaNova-Bold" w:hAnsi="ProximaNova-Bold" w:cs="ProximaNova-Bold"/>
+          <w:b/>
+          <w:bCs/>
+          <w:lang w:val="en-US"/>
+        </w:rPr>
+      </w:pPr>
+      <w:r>
+        <w:rPr>
+          <w:rFonts w:ascii="ProximaNova-Bold" w:hAnsi="ProximaNova-Bold" w:cs="ProximaNova-Bold"/>
+          <w:b/>
+          <w:bCs/>
+          <w:lang w:val="en-US"/>
+        </w:rPr>
+        <w:t>Constructing Confidence Intervals When Population Variances Are Unknown</w:t>
+      </w:r>
+    </w:p>
+    <w:p>
+      <w:pPr>
+        <w:autoSpaceDE w:val="0"/>
+        <w:autoSpaceDN w:val="0"/>
+        <w:adjustRightInd w:val="0"/>
+        <w:spacing w:after="0" w:line="240" w:lineRule="auto"/>
+        <w:jc w:val="both"/>
+        <w:rPr>
+          <w:rFonts w:ascii="ProximaNova-Bold" w:hAnsi="ProximaNova-Bold" w:cs="ProximaNova-Bold"/>
+          <w:lang w:val="en-US"/>
+        </w:rPr>
+      </w:pPr>
+      <w:r>
+        <w:rPr>
+          <w:rFonts w:ascii="ProximaNova-Bold" w:hAnsi="ProximaNova-Bold" w:cs="ProximaNova-Bold"/>
+          <w:lang w:val="en-US"/>
+        </w:rPr>
+        <w:t xml:space="preserve">Let </w:t>
+      </w:r>
+      <m:oMath>
+        <m:sSub>
+          <m:sSubPr>
+            <m:ctrlPr>
+              <w:rPr>
+                <w:rFonts w:ascii="Cambria Math" w:hAnsi="Cambria Math" w:cs="ProximaNova-Bold"/>
+                <w:i/>
+                <w:lang w:val="en-US"/>
+              </w:rPr>
+            </m:ctrlPr>
+          </m:sSubPr>
+          <m:e>
+            <m:r>
+              <w:rPr>
+                <w:rFonts w:ascii="Cambria Math" w:hAnsi="Cambria Math" w:cs="ProximaNova-Bold"/>
+                <w:lang w:val="en-US"/>
+              </w:rPr>
+              <m:t>X</m:t>
+            </m:r>
+          </m:e>
+          <m:sub>
+            <m:r>
+              <w:rPr>
+                <w:rFonts w:ascii="Cambria Math" w:hAnsi="Cambria Math" w:cs="ProximaNova-Bold"/>
+                <w:lang w:val="en-US"/>
+              </w:rPr>
+              <m:t>1</m:t>
+            </m:r>
+          </m:sub>
+        </m:sSub>
+        <m:r>
+          <w:rPr>
+            <w:rFonts w:ascii="Cambria Math" w:hAnsi="Cambria Math" w:cs="ProximaNova-Bold"/>
+            <w:lang w:val="en-US"/>
+          </w:rPr>
+          <m:t xml:space="preserve">,…, </m:t>
+        </m:r>
+        <m:sSub>
+          <m:sSubPr>
+            <m:ctrlPr>
+              <w:rPr>
+                <w:rFonts w:ascii="Cambria Math" w:hAnsi="Cambria Math" w:cs="ProximaNova-Bold"/>
+                <w:i/>
+                <w:lang w:val="en-US"/>
+              </w:rPr>
+            </m:ctrlPr>
+          </m:sSubPr>
+          <m:e>
+            <m:r>
+              <w:rPr>
+                <w:rFonts w:ascii="Cambria Math" w:hAnsi="Cambria Math" w:cs="ProximaNova-Bold"/>
+                <w:lang w:val="en-US"/>
+              </w:rPr>
+              <m:t>X</m:t>
+            </m:r>
+          </m:e>
+          <m:sub>
+            <m:sSub>
+              <m:sSubPr>
+                <m:ctrlPr>
+                  <w:rPr>
+                    <w:rFonts w:ascii="Cambria Math" w:hAnsi="Cambria Math" w:cs="ProximaNova-Bold"/>
+                    <w:i/>
+                    <w:lang w:val="en-US"/>
+                  </w:rPr>
+                </m:ctrlPr>
+              </m:sSubPr>
+              <m:e>
+                <m:r>
+                  <w:rPr>
+                    <w:rFonts w:ascii="Cambria Math" w:hAnsi="Cambria Math" w:cs="ProximaNova-Bold"/>
+                    <w:lang w:val="en-US"/>
+                  </w:rPr>
+                  <m:t>n</m:t>
+                </m:r>
+              </m:e>
+              <m:sub>
+                <m:r>
+                  <w:rPr>
+                    <w:rFonts w:ascii="Cambria Math" w:hAnsi="Cambria Math" w:cs="ProximaNova-Bold"/>
+                    <w:lang w:val="en-US"/>
+                  </w:rPr>
+                  <m:t>X</m:t>
+                </m:r>
+              </m:sub>
+            </m:sSub>
+          </m:sub>
+        </m:sSub>
+      </m:oMath>
+      <w:r>
+        <w:rPr>
+          <w:rFonts w:ascii="ProximaNova-Bold" w:hAnsi="ProximaNova-Bold" w:cs="ProximaNova-Bold"/>
+          <w:lang w:val="en-US"/>
+        </w:rPr>
+        <w:t xml:space="preserve"> </w:t>
+      </w:r>
+      <w:r>
+        <w:rPr>
+          <w:rFonts w:ascii="ProximaNova-Bold" w:hAnsi="ProximaNova-Bold" w:cs="ProximaNova-Bold"/>
+          <w:lang w:val="en-US"/>
+        </w:rPr>
+        <w:t xml:space="preserve">be a random sample of size </w:t>
+      </w:r>
+      <m:oMath>
+        <m:sSub>
+          <m:sSubPr>
+            <m:ctrlPr>
+              <w:rPr>
+                <w:rFonts w:ascii="Cambria Math" w:hAnsi="Cambria Math" w:cs="ProximaNova-Bold"/>
+                <w:i/>
+                <w:lang w:val="en-US"/>
+              </w:rPr>
+            </m:ctrlPr>
+          </m:sSubPr>
+          <m:e>
+            <m:r>
+              <w:rPr>
+                <w:rFonts w:ascii="Cambria Math" w:hAnsi="Cambria Math" w:cs="ProximaNova-Bold"/>
+                <w:lang w:val="en-US"/>
+              </w:rPr>
+              <m:t>n</m:t>
+            </m:r>
+          </m:e>
+          <m:sub>
+            <m:r>
+              <w:rPr>
+                <w:rFonts w:ascii="Cambria Math" w:hAnsi="Cambria Math" w:cs="ProximaNova-Bold"/>
+                <w:lang w:val="en-US"/>
+              </w:rPr>
+              <m:t>X</m:t>
+            </m:r>
+          </m:sub>
+        </m:sSub>
+      </m:oMath>
+      <w:r>
+        <w:rPr>
+          <w:rFonts w:ascii="ProximaNova-Bold" w:hAnsi="ProximaNova-Bold" w:cs="ProximaNova-Bold"/>
+          <w:lang w:val="en-US"/>
+        </w:rPr>
+        <w:t xml:space="preserve"> from a population with</w:t>
+      </w:r>
+      <w:r>
+        <w:rPr>
+          <w:rFonts w:ascii="ProximaNova-Bold" w:hAnsi="ProximaNova-Bold" w:cs="ProximaNova-Bold"/>
+          <w:lang w:val="en-US"/>
+        </w:rPr>
+        <w:t xml:space="preserve"> </w:t>
+      </w:r>
+      <w:r>
+        <w:rPr>
+          <w:rFonts w:ascii="ProximaNova-Bold" w:hAnsi="ProximaNova-Bold" w:cs="ProximaNova-Bold"/>
+          <w:lang w:val="en-US"/>
+        </w:rPr>
+        <w:t xml:space="preserve">mean </w:t>
+      </w:r>
+      <m:oMath>
+        <m:sSub>
+          <m:sSubPr>
+            <m:ctrlPr>
+              <w:rPr>
+                <w:rFonts w:ascii="Cambria Math" w:hAnsi="Cambria Math" w:cs="Cambria Math"/>
+                <w:i/>
+                <w:lang w:val="en-US"/>
+              </w:rPr>
+            </m:ctrlPr>
+          </m:sSubPr>
+          <m:e>
+            <m:r>
+              <w:rPr>
+                <w:rFonts w:ascii="Cambria Math" w:hAnsi="Cambria Math" w:cs="Cambria Math"/>
+                <w:lang w:val="en-US"/>
+              </w:rPr>
+              <m:t>μ</m:t>
+            </m:r>
+          </m:e>
+          <m:sub>
+            <m:r>
+              <w:rPr>
+                <w:rFonts w:ascii="Cambria Math" w:hAnsi="Cambria Math" w:cs="ProximaNova-Bold"/>
+                <w:lang w:val="en-US"/>
+              </w:rPr>
+              <m:t>X</m:t>
+            </m:r>
+          </m:sub>
+        </m:sSub>
+      </m:oMath>
+      <w:r>
+        <w:rPr>
+          <w:rFonts w:ascii="ProximaNova-Bold" w:hAnsi="ProximaNova-Bold" w:cs="ProximaNova-Bold"/>
+          <w:lang w:val="en-US"/>
+        </w:rPr>
+        <w:t xml:space="preserve">, and let </w:t>
+      </w:r>
+      <m:oMath>
+        <m:sSub>
+          <m:sSubPr>
+            <m:ctrlPr>
+              <w:rPr>
+                <w:rFonts w:ascii="Cambria Math" w:hAnsi="Cambria Math" w:cs="ProximaNova-Bold"/>
+                <w:i/>
+                <w:lang w:val="en-US"/>
+              </w:rPr>
+            </m:ctrlPr>
+          </m:sSubPr>
+          <m:e>
+            <m:r>
+              <w:rPr>
+                <w:rFonts w:ascii="Cambria Math" w:hAnsi="Cambria Math" w:cs="ProximaNova-Bold"/>
+                <w:lang w:val="en-US"/>
+              </w:rPr>
+              <m:t>Y</m:t>
+            </m:r>
+          </m:e>
+          <m:sub>
+            <m:r>
+              <w:rPr>
+                <w:rFonts w:ascii="Cambria Math" w:hAnsi="Cambria Math" w:cs="ProximaNova-Bold"/>
+                <w:lang w:val="en-US"/>
+              </w:rPr>
+              <m:t>1</m:t>
+            </m:r>
+          </m:sub>
+        </m:sSub>
+        <m:r>
+          <w:rPr>
+            <w:rFonts w:ascii="Cambria Math" w:hAnsi="Cambria Math" w:cs="ProximaNova-Bold"/>
+            <w:lang w:val="en-US"/>
+          </w:rPr>
+          <m:t xml:space="preserve">,…, </m:t>
+        </m:r>
+        <m:sSub>
+          <m:sSubPr>
+            <m:ctrlPr>
+              <w:rPr>
+                <w:rFonts w:ascii="Cambria Math" w:hAnsi="Cambria Math" w:cs="ProximaNova-Bold"/>
+                <w:i/>
+                <w:lang w:val="en-US"/>
+              </w:rPr>
+            </m:ctrlPr>
+          </m:sSubPr>
+          <m:e>
+            <m:r>
+              <w:rPr>
+                <w:rFonts w:ascii="Cambria Math" w:hAnsi="Cambria Math" w:cs="ProximaNova-Bold"/>
+                <w:lang w:val="en-US"/>
+              </w:rPr>
+              <m:t>Y</m:t>
+            </m:r>
+          </m:e>
+          <m:sub>
+            <m:sSub>
+              <m:sSubPr>
+                <m:ctrlPr>
+                  <w:rPr>
+                    <w:rFonts w:ascii="Cambria Math" w:hAnsi="Cambria Math" w:cs="ProximaNova-Bold"/>
+                    <w:i/>
+                    <w:lang w:val="en-US"/>
+                  </w:rPr>
+                </m:ctrlPr>
+              </m:sSubPr>
+              <m:e>
+                <m:r>
+                  <w:rPr>
+                    <w:rFonts w:ascii="Cambria Math" w:hAnsi="Cambria Math" w:cs="ProximaNova-Bold"/>
+                    <w:lang w:val="en-US"/>
+                  </w:rPr>
+                  <m:t>n</m:t>
+                </m:r>
+              </m:e>
+              <m:sub>
+                <m:r>
+                  <w:rPr>
+                    <w:rFonts w:ascii="Cambria Math" w:hAnsi="Cambria Math" w:cs="ProximaNova-Bold"/>
+                    <w:lang w:val="en-US"/>
+                  </w:rPr>
+                  <m:t>Y</m:t>
+                </m:r>
+              </m:sub>
+            </m:sSub>
+          </m:sub>
+        </m:sSub>
+      </m:oMath>
+      <w:r>
+        <w:rPr>
+          <w:rFonts w:ascii="ProximaNova-Bold" w:hAnsi="ProximaNova-Bold" w:cs="ProximaNova-Bold"/>
+          <w:lang w:val="en-US"/>
+        </w:rPr>
+        <w:t xml:space="preserve"> </w:t>
+      </w:r>
+      <w:r>
+        <w:rPr>
+          <w:rFonts w:ascii="ProximaNova-Bold" w:hAnsi="ProximaNova-Bold" w:cs="ProximaNova-Bold"/>
+          <w:lang w:val="en-US"/>
+        </w:rPr>
+        <w:t>be a random sample</w:t>
+      </w:r>
+      <w:r>
+        <w:rPr>
+          <w:rFonts w:ascii="ProximaNova-Bold" w:hAnsi="ProximaNova-Bold" w:cs="ProximaNova-Bold"/>
+          <w:lang w:val="en-US"/>
+        </w:rPr>
+        <w:t xml:space="preserve"> </w:t>
+      </w:r>
+      <w:r>
+        <w:rPr>
+          <w:rFonts w:ascii="ProximaNova-Bold" w:hAnsi="ProximaNova-Bold" w:cs="ProximaNova-Bold"/>
+          <w:lang w:val="en-US"/>
+        </w:rPr>
+        <w:t xml:space="preserve">of size </w:t>
+      </w:r>
+      <m:oMath>
+        <m:sSub>
+          <m:sSubPr>
+            <m:ctrlPr>
+              <w:rPr>
+                <w:rFonts w:ascii="Cambria Math" w:hAnsi="Cambria Math" w:cs="ProximaNova-Bold"/>
+                <w:i/>
+                <w:lang w:val="en-US"/>
+              </w:rPr>
+            </m:ctrlPr>
+          </m:sSubPr>
+          <m:e>
+            <m:r>
+              <w:rPr>
+                <w:rFonts w:ascii="Cambria Math" w:hAnsi="Cambria Math" w:cs="ProximaNova-Bold"/>
+                <w:lang w:val="en-US"/>
+              </w:rPr>
+              <m:t>n</m:t>
+            </m:r>
+          </m:e>
+          <m:sub>
+            <m:r>
+              <w:rPr>
+                <w:rFonts w:ascii="Cambria Math" w:hAnsi="Cambria Math" w:cs="ProximaNova-Bold"/>
+                <w:lang w:val="en-US"/>
+              </w:rPr>
+              <m:t>Y</m:t>
+            </m:r>
+          </m:sub>
+        </m:sSub>
+      </m:oMath>
+      <w:r>
+        <w:rPr>
+          <w:rFonts w:ascii="ProximaNova-Bold" w:hAnsi="ProximaNova-Bold" w:cs="ProximaNova-Bold"/>
+          <w:lang w:val="en-US"/>
+        </w:rPr>
+        <w:t xml:space="preserve"> from a population with mean </w:t>
+      </w:r>
+      <m:oMath>
+        <m:sSub>
+          <m:sSubPr>
+            <m:ctrlPr>
+              <w:rPr>
+                <w:rFonts w:ascii="Cambria Math" w:hAnsi="Cambria Math" w:cs="Cambria Math"/>
+                <w:i/>
+                <w:lang w:val="en-US"/>
+              </w:rPr>
+            </m:ctrlPr>
+          </m:sSubPr>
+          <m:e>
+            <m:r>
+              <w:rPr>
+                <w:rFonts w:ascii="Cambria Math" w:hAnsi="Cambria Math" w:cs="Cambria Math"/>
+                <w:lang w:val="en-US"/>
+              </w:rPr>
+              <m:t>μ</m:t>
+            </m:r>
+          </m:e>
+          <m:sub>
+            <m:r>
+              <w:rPr>
+                <w:rFonts w:ascii="Cambria Math" w:hAnsi="Cambria Math" w:cs="ProximaNova-Bold"/>
+                <w:lang w:val="en-US"/>
+              </w:rPr>
+              <m:t>Y</m:t>
+            </m:r>
+          </m:sub>
+        </m:sSub>
+      </m:oMath>
+      <w:r>
+        <w:rPr>
+          <w:rFonts w:ascii="ProximaNova-Bold" w:hAnsi="ProximaNova-Bold" w:cs="ProximaNova-Bold"/>
+          <w:lang w:val="en-US"/>
+        </w:rPr>
+        <w:t xml:space="preserve">, </w:t>
+      </w:r>
+      <w:r>
+        <w:rPr>
+          <w:rFonts w:ascii="ProximaNova-Bold" w:hAnsi="ProximaNova-Bold" w:cs="ProximaNova-Bold"/>
+          <w:lang w:val="en-US"/>
+        </w:rPr>
+        <w:t xml:space="preserve">where both sample sizes are large </w:t>
+      </w:r>
+      <m:oMath>
+        <m:r>
+          <w:rPr>
+            <w:rFonts w:ascii="Cambria Math" w:hAnsi="Cambria Math" w:cs="ProximaNova-Bold"/>
+            <w:lang w:val="en-US"/>
+          </w:rPr>
+          <m:t>(n&gt;30)</m:t>
+        </m:r>
+      </m:oMath>
+      <w:r>
+        <w:rPr>
+          <w:rFonts w:ascii="ProximaNova-Bold" w:hAnsi="ProximaNova-Bold" w:cs="ProximaNova-Bold"/>
+          <w:lang w:val="en-US"/>
+        </w:rPr>
+        <w:t>, or both populations are approximately</w:t>
+      </w:r>
+      <w:r>
+        <w:rPr>
+          <w:rFonts w:ascii="ProximaNova-Bold" w:hAnsi="ProximaNova-Bold" w:cs="ProximaNova-Bold"/>
+          <w:lang w:val="en-US"/>
+        </w:rPr>
+        <w:t xml:space="preserve"> </w:t>
+      </w:r>
+      <w:r>
+        <w:rPr>
+          <w:rFonts w:ascii="ProximaNova-Bold" w:hAnsi="ProximaNova-Bold" w:cs="ProximaNova-Bold"/>
+          <w:lang w:val="en-US"/>
+        </w:rPr>
+        <w:t>normal. Assume the two samples are independent.</w:t>
+      </w:r>
+    </w:p>
+    <w:p>
+      <w:pPr>
+        <w:autoSpaceDE w:val="0"/>
+        <w:autoSpaceDN w:val="0"/>
+        <w:adjustRightInd w:val="0"/>
+        <w:spacing w:after="0" w:line="240" w:lineRule="auto"/>
+        <w:jc w:val="both"/>
+        <w:rPr>
+          <w:rFonts w:ascii="ProximaNova-Bold" w:hAnsi="ProximaNova-Bold" w:cs="ProximaNova-Bold"/>
+          <w:lang w:val="en-US"/>
+        </w:rPr>
+      </w:pPr>
+      <w:r>
+        <w:rPr>
+          <w:rFonts w:ascii="ProximaNova-Bold" w:hAnsi="ProximaNova-Bold" w:cs="ProximaNova-Bold"/>
+          <w:lang w:val="en-US"/>
+        </w:rPr>
+        <w:t>If the populations do not necessarily have the same variance, a level</w:t>
+      </w:r>
+      <w:r>
+        <w:rPr>
+          <w:rFonts w:ascii="ProximaNova-Bold" w:hAnsi="ProximaNova-Bold" w:cs="ProximaNova-Bold"/>
+          <w:lang w:val="en-US"/>
+        </w:rPr>
+        <w:t xml:space="preserve"> </w:t>
+      </w:r>
+      <m:oMath>
+        <m:r>
+          <w:rPr>
+            <w:rFonts w:ascii="Cambria Math" w:hAnsi="Cambria Math" w:cs="ProximaNova-Bold"/>
+            <w:lang w:val="en-US"/>
+          </w:rPr>
+          <m:t>100(1-</m:t>
+        </m:r>
+        <m:r>
+          <w:rPr>
+            <w:rFonts w:ascii="Cambria Math" w:hAnsi="Cambria Math" w:cs="Cambria Math"/>
+            <w:lang w:val="en-US"/>
+          </w:rPr>
+          <m:t>α</m:t>
+        </m:r>
+        <m:r>
+          <w:rPr>
+            <w:rFonts w:ascii="Cambria Math" w:hAnsi="Cambria Math" w:cs="ProximaNova-Bold"/>
+            <w:lang w:val="en-US"/>
+          </w:rPr>
+          <m:t>)%</m:t>
+        </m:r>
+      </m:oMath>
+      <w:r>
+        <w:rPr>
+          <w:rFonts w:ascii="ProximaNova-Bold" w:hAnsi="ProximaNova-Bold" w:cs="ProximaNova-Bold"/>
+          <w:lang w:val="en-US"/>
+        </w:rPr>
+        <w:t xml:space="preserve"> confidence interval for </w:t>
+      </w:r>
+      <m:oMath>
+        <m:sSub>
+          <m:sSubPr>
+            <m:ctrlPr>
+              <w:rPr>
+                <w:rFonts w:ascii="Cambria Math" w:hAnsi="Cambria Math" w:cs="Cambria Math"/>
+                <w:i/>
+                <w:lang w:val="en-US"/>
+              </w:rPr>
+            </m:ctrlPr>
+          </m:sSubPr>
+          <m:e>
+            <m:r>
+              <w:rPr>
+                <w:rFonts w:ascii="Cambria Math" w:hAnsi="Cambria Math" w:cs="Cambria Math"/>
+                <w:lang w:val="en-US"/>
+              </w:rPr>
+              <m:t>μ</m:t>
+            </m:r>
+          </m:e>
+          <m:sub>
+            <m:r>
+              <w:rPr>
+                <w:rFonts w:ascii="Cambria Math" w:hAnsi="Cambria Math" w:cs="ProximaNova-Bold"/>
+                <w:lang w:val="en-US"/>
+              </w:rPr>
+              <m:t>X</m:t>
+            </m:r>
+          </m:sub>
+        </m:sSub>
+        <m:r>
+          <w:rPr>
+            <w:rFonts w:ascii="Cambria Math" w:hAnsi="Cambria Math" w:cs="ProximaNova-Bold"/>
+            <w:lang w:val="en-US"/>
+          </w:rPr>
+          <m:t>-</m:t>
+        </m:r>
+        <m:sSub>
+          <m:sSubPr>
+            <m:ctrlPr>
+              <w:rPr>
+                <w:rFonts w:ascii="Cambria Math" w:hAnsi="Cambria Math" w:cs="Cambria Math"/>
+                <w:i/>
+                <w:lang w:val="en-US"/>
+              </w:rPr>
+            </m:ctrlPr>
+          </m:sSubPr>
+          <m:e>
+            <m:r>
+              <w:rPr>
+                <w:rFonts w:ascii="Cambria Math" w:hAnsi="Cambria Math" w:cs="Cambria Math"/>
+                <w:lang w:val="en-US"/>
+              </w:rPr>
+              <m:t>μ</m:t>
+            </m:r>
+            <m:ctrlPr>
+              <w:rPr>
+                <w:rFonts w:ascii="Cambria Math" w:hAnsi="Cambria Math" w:cs="ProximaNova-Bold"/>
+                <w:i/>
+                <w:lang w:val="en-US"/>
+              </w:rPr>
+            </m:ctrlPr>
+          </m:e>
+          <m:sub>
+            <m:r>
+              <w:rPr>
+                <w:rFonts w:ascii="Cambria Math" w:hAnsi="Cambria Math" w:cs="ProximaNova-Bold"/>
+                <w:lang w:val="en-US"/>
+              </w:rPr>
+              <m:t>Y</m:t>
+            </m:r>
+          </m:sub>
+        </m:sSub>
+      </m:oMath>
+      <w:r>
+        <w:rPr>
+          <w:rFonts w:ascii="ProximaNova-Bold" w:hAnsi="ProximaNova-Bold" w:cs="ProximaNova-Bold"/>
+          <w:lang w:val="en-US"/>
+        </w:rPr>
+        <w:t xml:space="preserve"> is</w:t>
+      </w:r>
+    </w:p>
+    <w:p>
+      <w:pPr>
+        <w:jc w:val="both"/>
+        <w:rPr>
+          <w:rFonts w:ascii="ProximaNova-Bold" w:hAnsi="ProximaNova-Bold" w:cs="ProximaNova-Bold"/>
+          <w:lang w:val="en-US"/>
+        </w:rPr>
+      </w:pPr>
+      <m:oMathPara>
+        <m:oMath>
+          <m:acc>
+            <m:accPr>
+              <m:chr m:val="̅"/>
+              <m:ctrlPr>
+                <w:rPr>
+                  <w:rFonts w:ascii="Cambria Math" w:hAnsi="Cambria Math" w:cs="ProximaNova-Bold"/>
+                  <w:i/>
+                  <w:lang w:val="en-US"/>
+                </w:rPr>
+              </m:ctrlPr>
+            </m:accPr>
+            <m:e>
+              <m:r>
+                <w:rPr>
+                  <w:rFonts w:ascii="Cambria Math" w:hAnsi="Cambria Math" w:cs="ProximaNova-Bold"/>
+                  <w:lang w:val="en-US"/>
+                </w:rPr>
+                <m:t>X</m:t>
+              </m:r>
+            </m:e>
+          </m:acc>
+          <m:r>
+            <w:rPr>
+              <w:rFonts w:ascii="Cambria Math" w:hAnsi="Cambria Math" w:cs="ProximaNova-Bold"/>
+              <w:lang w:val="en-US"/>
+            </w:rPr>
+            <m:t>-</m:t>
+          </m:r>
+          <m:acc>
+            <m:accPr>
+              <m:chr m:val="̅"/>
+              <m:ctrlPr>
+                <w:rPr>
+                  <w:rFonts w:ascii="Cambria Math" w:hAnsi="Cambria Math" w:cs="ProximaNova-Bold"/>
+                  <w:i/>
+                  <w:lang w:val="en-US"/>
+                </w:rPr>
+              </m:ctrlPr>
+            </m:accPr>
+            <m:e>
+              <m:r>
+                <w:rPr>
+                  <w:rFonts w:ascii="Cambria Math" w:hAnsi="Cambria Math" w:cs="ProximaNova-Bold"/>
+                  <w:lang w:val="en-US"/>
+                </w:rPr>
+                <m:t>Y</m:t>
+              </m:r>
+            </m:e>
+          </m:acc>
+          <m:r>
+            <w:rPr>
+              <w:rFonts w:ascii="Cambria Math" w:hAnsi="Cambria Math" w:cs="ProximaNova-Bold"/>
+              <w:lang w:val="en-US"/>
+            </w:rPr>
+            <m:t>±</m:t>
+          </m:r>
+          <m:sSub>
+            <m:sSubPr>
+              <m:ctrlPr>
+                <w:rPr>
+                  <w:rFonts w:ascii="Cambria Math" w:hAnsi="Cambria Math" w:cs="ProximaNova-Bold"/>
+                  <w:i/>
+                  <w:lang w:val="en-US"/>
+                </w:rPr>
+              </m:ctrlPr>
+            </m:sSubPr>
+            <m:e>
+              <m:r>
+                <w:rPr>
+                  <w:rFonts w:ascii="Cambria Math" w:hAnsi="Cambria Math" w:cs="ProximaNova-Bold"/>
+                  <w:lang w:val="en-US"/>
+                </w:rPr>
+                <m:t>t</m:t>
+              </m:r>
+            </m:e>
+            <m:sub>
+              <m:r>
+                <w:rPr>
+                  <w:rFonts w:ascii="Cambria Math" w:hAnsi="Cambria Math" w:cs="ProximaNova-Bold"/>
+                  <w:lang w:val="en-US"/>
+                </w:rPr>
+                <m:t>ν,</m:t>
+              </m:r>
+              <m:f>
+                <m:fPr>
+                  <m:type m:val="lin"/>
+                  <m:ctrlPr>
+                    <w:rPr>
+                      <w:rFonts w:ascii="Cambria Math" w:hAnsi="Cambria Math" w:cs="ProximaNova-Bold"/>
+                      <w:i/>
+                      <w:lang w:val="en-US"/>
+                    </w:rPr>
+                  </m:ctrlPr>
+                </m:fPr>
+                <m:num>
+                  <m:r>
+                    <w:rPr>
+                      <w:rFonts w:ascii="Cambria Math" w:hAnsi="Cambria Math" w:cs="ProximaNova-Bold"/>
+                      <w:lang w:val="en-US"/>
+                    </w:rPr>
+                    <m:t>α</m:t>
+                  </m:r>
+                </m:num>
+                <m:den>
+                  <m:r>
+                    <w:rPr>
+                      <w:rFonts w:ascii="Cambria Math" w:hAnsi="Cambria Math" w:cs="ProximaNova-Bold"/>
+                      <w:lang w:val="en-US"/>
+                    </w:rPr>
+                    <m:t>2</m:t>
+                  </m:r>
+                </m:den>
+              </m:f>
+            </m:sub>
+          </m:sSub>
+          <m:rad>
+            <m:radPr>
+              <m:degHide m:val="1"/>
+              <m:ctrlPr>
+                <w:rPr>
+                  <w:rFonts w:ascii="Cambria Math" w:hAnsi="Cambria Math" w:cs="ProximaNova-Bold"/>
+                  <w:i/>
+                  <w:lang w:val="en-US"/>
+                </w:rPr>
+              </m:ctrlPr>
+            </m:radPr>
+            <m:deg/>
+            <m:e>
+              <m:f>
+                <m:fPr>
+                  <m:ctrlPr>
+                    <w:rPr>
+                      <w:rFonts w:ascii="Cambria Math" w:hAnsi="Cambria Math" w:cs="ProximaNova-Bold"/>
+                      <w:i/>
+                      <w:lang w:val="en-US"/>
+                    </w:rPr>
+                  </m:ctrlPr>
+                </m:fPr>
+                <m:num>
+                  <m:sSubSup>
+                    <m:sSubSupPr>
+                      <m:ctrlPr>
+                        <w:rPr>
+                          <w:rFonts w:ascii="Cambria Math" w:hAnsi="Cambria Math" w:cs="ProximaNova-Bold"/>
+                          <w:i/>
+                          <w:lang w:val="en-US"/>
+                        </w:rPr>
+                      </m:ctrlPr>
+                    </m:sSubSupPr>
+                    <m:e>
+                      <m:r>
+                        <w:rPr>
+                          <w:rFonts w:ascii="Cambria Math" w:hAnsi="Cambria Math" w:cs="ProximaNova-Bold"/>
+                          <w:lang w:val="en-US"/>
+                        </w:rPr>
+                        <m:t>s</m:t>
+                      </m:r>
+                    </m:e>
+                    <m:sub>
+                      <m:r>
+                        <w:rPr>
+                          <w:rFonts w:ascii="Cambria Math" w:hAnsi="Cambria Math" w:cs="ProximaNova-Bold"/>
+                          <w:lang w:val="en-US"/>
+                        </w:rPr>
+                        <m:t>X</m:t>
+                      </m:r>
+                    </m:sub>
+                    <m:sup>
+                      <m:r>
+                        <w:rPr>
+                          <w:rFonts w:ascii="Cambria Math" w:hAnsi="Cambria Math" w:cs="ProximaNova-Bold"/>
+                          <w:lang w:val="en-US"/>
+                        </w:rPr>
+                        <m:t>2</m:t>
+                      </m:r>
+                    </m:sup>
+                  </m:sSubSup>
+                </m:num>
+                <m:den>
+                  <m:sSub>
+                    <m:sSubPr>
+                      <m:ctrlPr>
+                        <w:rPr>
+                          <w:rFonts w:ascii="Cambria Math" w:hAnsi="Cambria Math" w:cs="ProximaNova-Bold"/>
+                          <w:i/>
+                          <w:lang w:val="en-US"/>
+                        </w:rPr>
+                      </m:ctrlPr>
+                    </m:sSubPr>
+                    <m:e>
+                      <m:r>
+                        <w:rPr>
+                          <w:rFonts w:ascii="Cambria Math" w:hAnsi="Cambria Math" w:cs="ProximaNova-Bold"/>
+                          <w:lang w:val="en-US"/>
+                        </w:rPr>
+                        <m:t>n</m:t>
+                      </m:r>
+                    </m:e>
+                    <m:sub>
+                      <m:r>
+                        <w:rPr>
+                          <w:rFonts w:ascii="Cambria Math" w:hAnsi="Cambria Math" w:cs="ProximaNova-Bold"/>
+                          <w:lang w:val="en-US"/>
+                        </w:rPr>
+                        <m:t>X</m:t>
+                      </m:r>
+                    </m:sub>
+                  </m:sSub>
+                </m:den>
+              </m:f>
+              <m:r>
+                <w:rPr>
+                  <w:rFonts w:ascii="Cambria Math" w:hAnsi="Cambria Math" w:cs="ProximaNova-Bold"/>
+                  <w:lang w:val="en-US"/>
+                </w:rPr>
+                <m:t>+</m:t>
+              </m:r>
+              <m:f>
+                <m:fPr>
+                  <m:ctrlPr>
+                    <w:rPr>
+                      <w:rFonts w:ascii="Cambria Math" w:hAnsi="Cambria Math" w:cs="ProximaNova-Bold"/>
+                      <w:i/>
+                      <w:lang w:val="en-US"/>
+                    </w:rPr>
+                  </m:ctrlPr>
+                </m:fPr>
+                <m:num>
+                  <m:sSubSup>
+                    <m:sSubSupPr>
+                      <m:ctrlPr>
+                        <w:rPr>
+                          <w:rFonts w:ascii="Cambria Math" w:hAnsi="Cambria Math" w:cs="ProximaNova-Bold"/>
+                          <w:i/>
+                          <w:lang w:val="en-US"/>
+                        </w:rPr>
+                      </m:ctrlPr>
+                    </m:sSubSupPr>
+                    <m:e>
+                      <m:r>
+                        <w:rPr>
+                          <w:rFonts w:ascii="Cambria Math" w:hAnsi="Cambria Math" w:cs="ProximaNova-Bold"/>
+                          <w:lang w:val="en-US"/>
+                        </w:rPr>
+                        <m:t>s</m:t>
+                      </m:r>
+                    </m:e>
+                    <m:sub>
+                      <m:r>
+                        <w:rPr>
+                          <w:rFonts w:ascii="Cambria Math" w:hAnsi="Cambria Math" w:cs="ProximaNova-Bold"/>
+                          <w:lang w:val="en-US"/>
+                        </w:rPr>
+                        <m:t>Y</m:t>
+                      </m:r>
+                    </m:sub>
+                    <m:sup>
+                      <m:r>
+                        <w:rPr>
+                          <w:rFonts w:ascii="Cambria Math" w:hAnsi="Cambria Math" w:cs="ProximaNova-Bold"/>
+                          <w:lang w:val="en-US"/>
+                        </w:rPr>
+                        <m:t>2</m:t>
+                      </m:r>
+                    </m:sup>
+                  </m:sSubSup>
+                </m:num>
+                <m:den>
+                  <m:sSub>
+                    <m:sSubPr>
+                      <m:ctrlPr>
+                        <w:rPr>
+                          <w:rFonts w:ascii="Cambria Math" w:hAnsi="Cambria Math" w:cs="ProximaNova-Bold"/>
+                          <w:i/>
+                          <w:lang w:val="en-US"/>
+                        </w:rPr>
+                      </m:ctrlPr>
+                    </m:sSubPr>
+                    <m:e>
+                      <m:r>
+                        <w:rPr>
+                          <w:rFonts w:ascii="Cambria Math" w:hAnsi="Cambria Math" w:cs="ProximaNova-Bold"/>
+                          <w:lang w:val="en-US"/>
+                        </w:rPr>
+                        <m:t>n</m:t>
+                      </m:r>
+                    </m:e>
+                    <m:sub>
+                      <m:r>
+                        <w:rPr>
+                          <w:rFonts w:ascii="Cambria Math" w:hAnsi="Cambria Math" w:cs="ProximaNova-Bold"/>
+                          <w:lang w:val="en-US"/>
+                        </w:rPr>
+                        <m:t>Y</m:t>
+                      </m:r>
+                    </m:sub>
+                  </m:sSub>
+                </m:den>
+              </m:f>
+            </m:e>
+          </m:rad>
+        </m:oMath>
+      </m:oMathPara>
+    </w:p>
+    <w:p>
+      <w:pPr>
+        <w:autoSpaceDE w:val="0"/>
+        <w:autoSpaceDN w:val="0"/>
+        <w:adjustRightInd w:val="0"/>
+        <w:spacing w:after="0" w:line="240" w:lineRule="auto"/>
+        <w:jc w:val="both"/>
+        <w:rPr>
+          <w:rFonts w:ascii="ProximaNova-Bold" w:hAnsi="ProximaNova-Bold" w:cs="ProximaNova-Bold"/>
+          <w:lang w:val="en-US"/>
+        </w:rPr>
+      </w:pPr>
+      <w:r>
+        <w:rPr>
+          <w:rFonts w:ascii="ProximaNova-Bold" w:hAnsi="ProximaNova-Bold" w:cs="ProximaNova-Bold"/>
+          <w:lang w:val="en-US"/>
+        </w:rPr>
+        <w:t xml:space="preserve">The number of degrees of freedom, </w:t>
+      </w:r>
+      <m:oMath>
+        <m:r>
+          <w:rPr>
+            <w:rFonts w:ascii="Cambria Math" w:hAnsi="Cambria Math" w:cs="Cambria Math"/>
+            <w:lang w:val="en-US"/>
+          </w:rPr>
+          <m:t>ν</m:t>
+        </m:r>
+      </m:oMath>
+      <w:r>
+        <w:rPr>
+          <w:rFonts w:ascii="ProximaNova-Bold" w:hAnsi="ProximaNova-Bold" w:cs="ProximaNova-Bold"/>
+          <w:lang w:val="en-US"/>
+        </w:rPr>
+        <w:t>, is given by</w:t>
+      </w:r>
+      <w:r>
+        <w:rPr>
+          <w:rFonts w:ascii="ProximaNova-Bold" w:hAnsi="ProximaNova-Bold" w:cs="ProximaNova-Bold"/>
+          <w:lang w:val="en-US"/>
+        </w:rPr>
+        <w:t xml:space="preserve"> (</w:t>
+      </w:r>
+      <w:r>
+        <w:rPr>
+          <w:rFonts w:ascii="ProximaNova-Bold" w:hAnsi="ProximaNova-Bold" w:cs="ProximaNova-Bold"/>
+          <w:lang w:val="en-US"/>
+        </w:rPr>
+        <w:t>rounded down to the nearest integer</w:t>
+      </w:r>
+      <w:r>
+        <w:rPr>
+          <w:rFonts w:ascii="ProximaNova-Bold" w:hAnsi="ProximaNova-Bold" w:cs="ProximaNova-Bold"/>
+          <w:lang w:val="en-US"/>
+        </w:rPr>
+        <w:t>)</w:t>
+      </w:r>
+    </w:p>
+    <w:p>
+      <w:pPr>
+        <w:autoSpaceDE w:val="0"/>
+        <w:autoSpaceDN w:val="0"/>
+        <w:adjustRightInd w:val="0"/>
+        <w:spacing w:after="0" w:line="240" w:lineRule="auto"/>
+        <w:jc w:val="both"/>
+        <w:rPr>
+          <w:rFonts w:ascii="ProximaNova-Bold" w:hAnsi="ProximaNova-Bold" w:cs="ProximaNova-Bold"/>
+          <w:lang w:val="en-US"/>
+        </w:rPr>
+      </w:pPr>
+      <m:oMathPara>
+        <m:oMath>
+          <m:r>
+            <w:rPr>
+              <w:rFonts w:ascii="Cambria Math" w:hAnsi="Cambria Math" w:cs="ProximaNova-Bold"/>
+              <w:lang w:val="en-US"/>
+            </w:rPr>
+            <m:t>ν=</m:t>
+          </m:r>
+          <m:f>
+            <m:fPr>
+              <m:ctrlPr>
+                <w:rPr>
+                  <w:rFonts w:ascii="Cambria Math" w:hAnsi="Cambria Math" w:cs="ProximaNova-Bold"/>
+                  <w:i/>
+                  <w:lang w:val="en-US"/>
+                </w:rPr>
+              </m:ctrlPr>
+            </m:fPr>
+            <m:num>
+              <m:sSup>
+                <m:sSupPr>
+                  <m:ctrlPr>
+                    <w:rPr>
+                      <w:rFonts w:ascii="Cambria Math" w:hAnsi="Cambria Math" w:cs="ProximaNova-Bold"/>
+                      <w:i/>
+                      <w:lang w:val="en-US"/>
+                    </w:rPr>
+                  </m:ctrlPr>
+                </m:sSupPr>
+                <m:e>
+                  <m:d>
+                    <m:dPr>
+                      <m:ctrlPr>
+                        <w:rPr>
+                          <w:rFonts w:ascii="Cambria Math" w:hAnsi="Cambria Math" w:cs="ProximaNova-Bold"/>
+                          <w:i/>
+                          <w:lang w:val="en-US"/>
+                        </w:rPr>
+                      </m:ctrlPr>
+                    </m:dPr>
+                    <m:e>
+                      <m:f>
+                        <m:fPr>
+                          <m:ctrlPr>
+                            <w:rPr>
+                              <w:rFonts w:ascii="Cambria Math" w:hAnsi="Cambria Math" w:cs="ProximaNova-Bold"/>
+                              <w:i/>
+                              <w:lang w:val="en-US"/>
+                            </w:rPr>
+                          </m:ctrlPr>
+                        </m:fPr>
+                        <m:num>
+                          <m:sSubSup>
+                            <m:sSubSupPr>
+                              <m:ctrlPr>
+                                <w:rPr>
+                                  <w:rFonts w:ascii="Cambria Math" w:hAnsi="Cambria Math" w:cs="ProximaNova-Bold"/>
+                                  <w:i/>
+                                  <w:lang w:val="en-US"/>
+                                </w:rPr>
+                              </m:ctrlPr>
+                            </m:sSubSupPr>
+                            <m:e>
+                              <m:r>
+                                <w:rPr>
+                                  <w:rFonts w:ascii="Cambria Math" w:hAnsi="Cambria Math" w:cs="ProximaNova-Bold"/>
+                                  <w:lang w:val="en-US"/>
+                                </w:rPr>
+                                <m:t>s</m:t>
+                              </m:r>
+                            </m:e>
+                            <m:sub>
+                              <m:r>
+                                <w:rPr>
+                                  <w:rFonts w:ascii="Cambria Math" w:hAnsi="Cambria Math" w:cs="ProximaNova-Bold"/>
+                                  <w:lang w:val="en-US"/>
+                                </w:rPr>
+                                <m:t>X</m:t>
+                              </m:r>
+                            </m:sub>
+                            <m:sup>
+                              <m:r>
+                                <w:rPr>
+                                  <w:rFonts w:ascii="Cambria Math" w:hAnsi="Cambria Math" w:cs="ProximaNova-Bold"/>
+                                  <w:lang w:val="en-US"/>
+                                </w:rPr>
+                                <m:t>2</m:t>
+                              </m:r>
+                            </m:sup>
+                          </m:sSubSup>
+                        </m:num>
+                        <m:den>
+                          <m:sSub>
+                            <m:sSubPr>
+                              <m:ctrlPr>
+                                <w:rPr>
+                                  <w:rFonts w:ascii="Cambria Math" w:hAnsi="Cambria Math" w:cs="ProximaNova-Bold"/>
+                                  <w:i/>
+                                  <w:lang w:val="en-US"/>
+                                </w:rPr>
+                              </m:ctrlPr>
+                            </m:sSubPr>
+                            <m:e>
+                              <m:r>
+                                <w:rPr>
+                                  <w:rFonts w:ascii="Cambria Math" w:hAnsi="Cambria Math" w:cs="ProximaNova-Bold"/>
+                                  <w:lang w:val="en-US"/>
+                                </w:rPr>
+                                <m:t>n</m:t>
+                              </m:r>
+                            </m:e>
+                            <m:sub>
+                              <m:r>
+                                <w:rPr>
+                                  <w:rFonts w:ascii="Cambria Math" w:hAnsi="Cambria Math" w:cs="ProximaNova-Bold"/>
+                                  <w:lang w:val="en-US"/>
+                                </w:rPr>
+                                <m:t>X</m:t>
+                              </m:r>
+                            </m:sub>
+                          </m:sSub>
+                        </m:den>
+                      </m:f>
+                      <m:r>
+                        <w:rPr>
+                          <w:rFonts w:ascii="Cambria Math" w:hAnsi="Cambria Math" w:cs="ProximaNova-Bold"/>
+                          <w:lang w:val="en-US"/>
+                        </w:rPr>
+                        <m:t>+</m:t>
+                      </m:r>
+                      <m:f>
+                        <m:fPr>
+                          <m:ctrlPr>
+                            <w:rPr>
+                              <w:rFonts w:ascii="Cambria Math" w:hAnsi="Cambria Math" w:cs="ProximaNova-Bold"/>
+                              <w:i/>
+                              <w:lang w:val="en-US"/>
+                            </w:rPr>
+                          </m:ctrlPr>
+                        </m:fPr>
+                        <m:num>
+                          <m:sSubSup>
+                            <m:sSubSupPr>
+                              <m:ctrlPr>
+                                <w:rPr>
+                                  <w:rFonts w:ascii="Cambria Math" w:hAnsi="Cambria Math" w:cs="ProximaNova-Bold"/>
+                                  <w:i/>
+                                  <w:lang w:val="en-US"/>
+                                </w:rPr>
+                              </m:ctrlPr>
+                            </m:sSubSupPr>
+                            <m:e>
+                              <m:r>
+                                <w:rPr>
+                                  <w:rFonts w:ascii="Cambria Math" w:hAnsi="Cambria Math" w:cs="ProximaNova-Bold"/>
+                                  <w:lang w:val="en-US"/>
+                                </w:rPr>
+                                <m:t>s</m:t>
+                              </m:r>
+                            </m:e>
+                            <m:sub>
+                              <m:r>
+                                <w:rPr>
+                                  <w:rFonts w:ascii="Cambria Math" w:hAnsi="Cambria Math" w:cs="ProximaNova-Bold"/>
+                                  <w:lang w:val="en-US"/>
+                                </w:rPr>
+                                <m:t>Y</m:t>
+                              </m:r>
+                            </m:sub>
+                            <m:sup>
+                              <m:r>
+                                <w:rPr>
+                                  <w:rFonts w:ascii="Cambria Math" w:hAnsi="Cambria Math" w:cs="ProximaNova-Bold"/>
+                                  <w:lang w:val="en-US"/>
+                                </w:rPr>
+                                <m:t>2</m:t>
+                              </m:r>
+                            </m:sup>
+                          </m:sSubSup>
+                        </m:num>
+                        <m:den>
+                          <m:sSub>
+                            <m:sSubPr>
+                              <m:ctrlPr>
+                                <w:rPr>
+                                  <w:rFonts w:ascii="Cambria Math" w:hAnsi="Cambria Math" w:cs="ProximaNova-Bold"/>
+                                  <w:i/>
+                                  <w:lang w:val="en-US"/>
+                                </w:rPr>
+                              </m:ctrlPr>
+                            </m:sSubPr>
+                            <m:e>
+                              <m:r>
+                                <w:rPr>
+                                  <w:rFonts w:ascii="Cambria Math" w:hAnsi="Cambria Math" w:cs="ProximaNova-Bold"/>
+                                  <w:lang w:val="en-US"/>
+                                </w:rPr>
+                                <m:t>n</m:t>
+                              </m:r>
+                            </m:e>
+                            <m:sub>
+                              <m:r>
+                                <w:rPr>
+                                  <w:rFonts w:ascii="Cambria Math" w:hAnsi="Cambria Math" w:cs="ProximaNova-Bold"/>
+                                  <w:lang w:val="en-US"/>
+                                </w:rPr>
+                                <m:t>Y</m:t>
+                              </m:r>
+                            </m:sub>
+                          </m:sSub>
+                        </m:den>
+                      </m:f>
+                    </m:e>
+                  </m:d>
+                </m:e>
+                <m:sup>
+                  <m:r>
+                    <w:rPr>
+                      <w:rFonts w:ascii="Cambria Math" w:hAnsi="Cambria Math" w:cs="ProximaNova-Bold"/>
+                      <w:lang w:val="en-US"/>
+                    </w:rPr>
+                    <m:t>2</m:t>
+                  </m:r>
+                </m:sup>
+              </m:sSup>
+            </m:num>
+            <m:den>
+              <m:f>
+                <m:fPr>
+                  <m:ctrlPr>
+                    <w:rPr>
+                      <w:rFonts w:ascii="Cambria Math" w:hAnsi="Cambria Math" w:cs="ProximaNova-Bold"/>
+                      <w:i/>
+                      <w:lang w:val="en-US"/>
+                    </w:rPr>
+                  </m:ctrlPr>
+                </m:fPr>
+                <m:num>
+                  <m:sSup>
+                    <m:sSupPr>
+                      <m:ctrlPr>
+                        <w:rPr>
+                          <w:rFonts w:ascii="Cambria Math" w:hAnsi="Cambria Math" w:cs="ProximaNova-Bold"/>
+                          <w:i/>
+                          <w:lang w:val="en-US"/>
+                        </w:rPr>
+                      </m:ctrlPr>
+                    </m:sSupPr>
+                    <m:e>
+                      <m:d>
+                        <m:dPr>
+                          <m:ctrlPr>
+                            <w:rPr>
+                              <w:rFonts w:ascii="Cambria Math" w:hAnsi="Cambria Math" w:cs="ProximaNova-Bold"/>
+                              <w:i/>
+                              <w:lang w:val="en-US"/>
+                            </w:rPr>
+                          </m:ctrlPr>
+                        </m:dPr>
+                        <m:e>
+                          <m:f>
+                            <m:fPr>
+                              <m:type m:val="lin"/>
+                              <m:ctrlPr>
+                                <w:rPr>
+                                  <w:rFonts w:ascii="Cambria Math" w:hAnsi="Cambria Math" w:cs="ProximaNova-Bold"/>
+                                  <w:i/>
+                                  <w:lang w:val="en-US"/>
+                                </w:rPr>
+                              </m:ctrlPr>
+                            </m:fPr>
+                            <m:num>
+                              <m:sSubSup>
+                                <m:sSubSupPr>
+                                  <m:ctrlPr>
+                                    <w:rPr>
+                                      <w:rFonts w:ascii="Cambria Math" w:hAnsi="Cambria Math" w:cs="ProximaNova-Bold"/>
+                                      <w:i/>
+                                      <w:lang w:val="en-US"/>
+                                    </w:rPr>
+                                  </m:ctrlPr>
+                                </m:sSubSupPr>
+                                <m:e>
+                                  <m:r>
+                                    <w:rPr>
+                                      <w:rFonts w:ascii="Cambria Math" w:hAnsi="Cambria Math" w:cs="ProximaNova-Bold"/>
+                                      <w:lang w:val="en-US"/>
+                                    </w:rPr>
+                                    <m:t>s</m:t>
+                                  </m:r>
+                                </m:e>
+                                <m:sub>
+                                  <m:r>
+                                    <w:rPr>
+                                      <w:rFonts w:ascii="Cambria Math" w:hAnsi="Cambria Math" w:cs="ProximaNova-Bold"/>
+                                      <w:lang w:val="en-US"/>
+                                    </w:rPr>
+                                    <m:t>X</m:t>
+                                  </m:r>
+                                </m:sub>
+                                <m:sup>
+                                  <m:r>
+                                    <w:rPr>
+                                      <w:rFonts w:ascii="Cambria Math" w:hAnsi="Cambria Math" w:cs="ProximaNova-Bold"/>
+                                      <w:lang w:val="en-US"/>
+                                    </w:rPr>
+                                    <m:t>2</m:t>
+                                  </m:r>
+                                </m:sup>
+                              </m:sSubSup>
+                            </m:num>
+                            <m:den>
+                              <m:sSub>
+                                <m:sSubPr>
+                                  <m:ctrlPr>
+                                    <w:rPr>
+                                      <w:rFonts w:ascii="Cambria Math" w:hAnsi="Cambria Math" w:cs="ProximaNova-Bold"/>
+                                      <w:i/>
+                                      <w:lang w:val="en-US"/>
+                                    </w:rPr>
+                                  </m:ctrlPr>
+                                </m:sSubPr>
+                                <m:e>
+                                  <m:r>
+                                    <w:rPr>
+                                      <w:rFonts w:ascii="Cambria Math" w:hAnsi="Cambria Math" w:cs="ProximaNova-Bold"/>
+                                      <w:lang w:val="en-US"/>
+                                    </w:rPr>
+                                    <m:t>n</m:t>
+                                  </m:r>
+                                </m:e>
+                                <m:sub>
+                                  <m:r>
+                                    <w:rPr>
+                                      <w:rFonts w:ascii="Cambria Math" w:hAnsi="Cambria Math" w:cs="ProximaNova-Bold"/>
+                                      <w:lang w:val="en-US"/>
+                                    </w:rPr>
+                                    <m:t>X</m:t>
+                                  </m:r>
+                                </m:sub>
+                              </m:sSub>
+                            </m:den>
+                          </m:f>
+                        </m:e>
+                      </m:d>
+                    </m:e>
+                    <m:sup>
+                      <m:r>
+                        <w:rPr>
+                          <w:rFonts w:ascii="Cambria Math" w:hAnsi="Cambria Math" w:cs="ProximaNova-Bold"/>
+                          <w:lang w:val="en-US"/>
+                        </w:rPr>
+                        <m:t>2</m:t>
+                      </m:r>
+                    </m:sup>
+                  </m:sSup>
+                </m:num>
+                <m:den>
+                  <m:sSub>
+                    <m:sSubPr>
+                      <m:ctrlPr>
+                        <w:rPr>
+                          <w:rFonts w:ascii="Cambria Math" w:hAnsi="Cambria Math" w:cs="ProximaNova-Bold"/>
+                          <w:i/>
+                          <w:lang w:val="en-US"/>
+                        </w:rPr>
+                      </m:ctrlPr>
+                    </m:sSubPr>
+                    <m:e>
+                      <m:r>
+                        <w:rPr>
+                          <w:rFonts w:ascii="Cambria Math" w:hAnsi="Cambria Math" w:cs="ProximaNova-Bold"/>
+                          <w:lang w:val="en-US"/>
+                        </w:rPr>
+                        <m:t>n</m:t>
+                      </m:r>
+                    </m:e>
+                    <m:sub>
+                      <m:r>
+                        <w:rPr>
+                          <w:rFonts w:ascii="Cambria Math" w:hAnsi="Cambria Math" w:cs="ProximaNova-Bold"/>
+                          <w:lang w:val="en-US"/>
+                        </w:rPr>
+                        <m:t>X</m:t>
+                      </m:r>
+                    </m:sub>
+                  </m:sSub>
+                  <m:r>
+                    <w:rPr>
+                      <w:rFonts w:ascii="Cambria Math" w:hAnsi="Cambria Math" w:cs="ProximaNova-Bold"/>
+                      <w:lang w:val="en-US"/>
+                    </w:rPr>
+                    <m:t>-1</m:t>
+                  </m:r>
+                </m:den>
+              </m:f>
+              <m:r>
+                <w:rPr>
+                  <w:rFonts w:ascii="Cambria Math" w:hAnsi="Cambria Math" w:cs="ProximaNova-Bold"/>
+                  <w:lang w:val="en-US"/>
+                </w:rPr>
+                <m:t>+</m:t>
+              </m:r>
+              <m:f>
+                <m:fPr>
+                  <m:ctrlPr>
+                    <w:rPr>
+                      <w:rFonts w:ascii="Cambria Math" w:hAnsi="Cambria Math" w:cs="ProximaNova-Bold"/>
+                      <w:i/>
+                      <w:lang w:val="en-US"/>
+                    </w:rPr>
+                  </m:ctrlPr>
+                </m:fPr>
+                <m:num>
+                  <m:sSup>
+                    <m:sSupPr>
+                      <m:ctrlPr>
+                        <w:rPr>
+                          <w:rFonts w:ascii="Cambria Math" w:hAnsi="Cambria Math" w:cs="ProximaNova-Bold"/>
+                          <w:i/>
+                          <w:lang w:val="en-US"/>
+                        </w:rPr>
+                      </m:ctrlPr>
+                    </m:sSupPr>
+                    <m:e>
+                      <m:d>
+                        <m:dPr>
+                          <m:ctrlPr>
+                            <w:rPr>
+                              <w:rFonts w:ascii="Cambria Math" w:hAnsi="Cambria Math" w:cs="ProximaNova-Bold"/>
+                              <w:i/>
+                              <w:lang w:val="en-US"/>
+                            </w:rPr>
+                          </m:ctrlPr>
+                        </m:dPr>
+                        <m:e>
+                          <m:f>
+                            <m:fPr>
+                              <m:type m:val="lin"/>
+                              <m:ctrlPr>
+                                <w:rPr>
+                                  <w:rFonts w:ascii="Cambria Math" w:hAnsi="Cambria Math" w:cs="ProximaNova-Bold"/>
+                                  <w:i/>
+                                  <w:lang w:val="en-US"/>
+                                </w:rPr>
+                              </m:ctrlPr>
+                            </m:fPr>
+                            <m:num>
+                              <m:sSubSup>
+                                <m:sSubSupPr>
+                                  <m:ctrlPr>
+                                    <w:rPr>
+                                      <w:rFonts w:ascii="Cambria Math" w:hAnsi="Cambria Math" w:cs="ProximaNova-Bold"/>
+                                      <w:i/>
+                                      <w:lang w:val="en-US"/>
+                                    </w:rPr>
+                                  </m:ctrlPr>
+                                </m:sSubSupPr>
+                                <m:e>
+                                  <m:r>
+                                    <w:rPr>
+                                      <w:rFonts w:ascii="Cambria Math" w:hAnsi="Cambria Math" w:cs="ProximaNova-Bold"/>
+                                      <w:lang w:val="en-US"/>
+                                    </w:rPr>
+                                    <m:t>s</m:t>
+                                  </m:r>
+                                </m:e>
+                                <m:sub>
+                                  <m:r>
+                                    <w:rPr>
+                                      <w:rFonts w:ascii="Cambria Math" w:hAnsi="Cambria Math" w:cs="ProximaNova-Bold"/>
+                                      <w:lang w:val="en-US"/>
+                                    </w:rPr>
+                                    <m:t>Y</m:t>
+                                  </m:r>
+                                </m:sub>
+                                <m:sup>
+                                  <m:r>
+                                    <w:rPr>
+                                      <w:rFonts w:ascii="Cambria Math" w:hAnsi="Cambria Math" w:cs="ProximaNova-Bold"/>
+                                      <w:lang w:val="en-US"/>
+                                    </w:rPr>
+                                    <m:t>2</m:t>
+                                  </m:r>
+                                </m:sup>
+                              </m:sSubSup>
+                            </m:num>
+                            <m:den>
+                              <m:sSub>
+                                <m:sSubPr>
+                                  <m:ctrlPr>
+                                    <w:rPr>
+                                      <w:rFonts w:ascii="Cambria Math" w:hAnsi="Cambria Math" w:cs="ProximaNova-Bold"/>
+                                      <w:i/>
+                                      <w:lang w:val="en-US"/>
+                                    </w:rPr>
+                                  </m:ctrlPr>
+                                </m:sSubPr>
+                                <m:e>
+                                  <m:r>
+                                    <w:rPr>
+                                      <w:rFonts w:ascii="Cambria Math" w:hAnsi="Cambria Math" w:cs="ProximaNova-Bold"/>
+                                      <w:lang w:val="en-US"/>
+                                    </w:rPr>
+                                    <m:t>n</m:t>
+                                  </m:r>
+                                </m:e>
+                                <m:sub>
+                                  <m:r>
+                                    <w:rPr>
+                                      <w:rFonts w:ascii="Cambria Math" w:hAnsi="Cambria Math" w:cs="ProximaNova-Bold"/>
+                                      <w:lang w:val="en-US"/>
+                                    </w:rPr>
+                                    <m:t>Y</m:t>
+                                  </m:r>
+                                </m:sub>
+                              </m:sSub>
+                            </m:den>
+                          </m:f>
+                        </m:e>
+                      </m:d>
+                    </m:e>
+                    <m:sup>
+                      <m:r>
+                        <w:rPr>
+                          <w:rFonts w:ascii="Cambria Math" w:hAnsi="Cambria Math" w:cs="ProximaNova-Bold"/>
+                          <w:lang w:val="en-US"/>
+                        </w:rPr>
+                        <m:t>2</m:t>
+                      </m:r>
+                    </m:sup>
+                  </m:sSup>
+                </m:num>
+                <m:den>
+                  <m:sSub>
+                    <m:sSubPr>
+                      <m:ctrlPr>
+                        <w:rPr>
+                          <w:rFonts w:ascii="Cambria Math" w:hAnsi="Cambria Math" w:cs="ProximaNova-Bold"/>
+                          <w:i/>
+                          <w:lang w:val="en-US"/>
+                        </w:rPr>
+                      </m:ctrlPr>
+                    </m:sSubPr>
+                    <m:e>
+                      <m:r>
+                        <w:rPr>
+                          <w:rFonts w:ascii="Cambria Math" w:hAnsi="Cambria Math" w:cs="ProximaNova-Bold"/>
+                          <w:lang w:val="en-US"/>
+                        </w:rPr>
+                        <m:t>n</m:t>
+                      </m:r>
+                    </m:e>
+                    <m:sub>
+                      <m:r>
+                        <w:rPr>
+                          <w:rFonts w:ascii="Cambria Math" w:hAnsi="Cambria Math" w:cs="ProximaNova-Bold"/>
+                          <w:lang w:val="en-US"/>
+                        </w:rPr>
+                        <m:t>Y</m:t>
+                      </m:r>
+                    </m:sub>
+                  </m:sSub>
+                  <m:r>
+                    <w:rPr>
+                      <w:rFonts w:ascii="Cambria Math" w:hAnsi="Cambria Math" w:cs="ProximaNova-Bold"/>
+                      <w:lang w:val="en-US"/>
+                    </w:rPr>
+                    <m:t>-1</m:t>
+                  </m:r>
+                </m:den>
+              </m:f>
+            </m:den>
+          </m:f>
+        </m:oMath>
+      </m:oMathPara>
+    </w:p>
+    <w:p>
+      <w:pPr>
+        <w:jc w:val="both"/>
+        <w:rPr>
+          <w:rFonts w:ascii="ProximaNova-Bold" w:hAnsi="ProximaNova-Bold" w:cs="ProximaNova-Bold"/>
+          <w:sz w:val="16"/>
+          <w:szCs w:val="16"/>
+          <w:lang w:val="en-US"/>
+        </w:rPr>
+      </w:pPr>
+    </w:p>
+    <w:p>
+      <w:pPr>
+        <w:autoSpaceDE w:val="0"/>
+        <w:autoSpaceDN w:val="0"/>
+        <w:adjustRightInd w:val="0"/>
+        <w:spacing w:after="0" w:line="240" w:lineRule="auto"/>
+        <w:rPr>
+          <w:rFonts w:ascii="ProximaNova-Bold" w:hAnsi="ProximaNova-Bold" w:cs="ProximaNova-Bold"/>
+          <w:b/>
+          <w:bCs/>
+          <w:lang w:val="en-US"/>
+        </w:rPr>
+      </w:pPr>
+      <w:r>
+        <w:rPr>
+          <w:rFonts w:ascii="ProximaNova-Bold" w:hAnsi="ProximaNova-Bold" w:cs="ProximaNova-Bold"/>
+          <w:b/>
+          <w:bCs/>
+          <w:lang w:val="en-US"/>
+        </w:rPr>
+        <w:t>When the Populations Have Equal Variances</w:t>
+      </w:r>
+    </w:p>
+    <w:p>
+      <w:pPr>
+        <w:autoSpaceDE w:val="0"/>
+        <w:autoSpaceDN w:val="0"/>
+        <w:adjustRightInd w:val="0"/>
+        <w:spacing w:after="0" w:line="240" w:lineRule="auto"/>
+        <w:jc w:val="both"/>
+        <w:rPr>
+          <w:rFonts w:ascii="ProximaNova-Bold" w:hAnsi="ProximaNova-Bold" w:cs="ProximaNova-Bold"/>
+          <w:lang w:val="en-US"/>
+        </w:rPr>
+      </w:pPr>
+      <w:r>
+        <w:rPr>
+          <w:rFonts w:ascii="ProximaNova-Bold" w:hAnsi="ProximaNova-Bold" w:cs="ProximaNova-Bold"/>
+          <w:lang w:val="en-US"/>
+        </w:rPr>
+        <w:t xml:space="preserve">Let </w:t>
+      </w:r>
+      <m:oMath>
+        <m:sSub>
+          <m:sSubPr>
+            <m:ctrlPr>
+              <w:rPr>
+                <w:rFonts w:ascii="Cambria Math" w:hAnsi="Cambria Math" w:cs="ProximaNova-Bold"/>
+                <w:i/>
+                <w:lang w:val="en-US"/>
+              </w:rPr>
+            </m:ctrlPr>
+          </m:sSubPr>
+          <m:e>
+            <m:r>
+              <w:rPr>
+                <w:rFonts w:ascii="Cambria Math" w:hAnsi="Cambria Math" w:cs="ProximaNova-Bold"/>
+                <w:lang w:val="en-US"/>
+              </w:rPr>
+              <m:t>X</m:t>
+            </m:r>
+          </m:e>
+          <m:sub>
+            <m:r>
+              <w:rPr>
+                <w:rFonts w:ascii="Cambria Math" w:hAnsi="Cambria Math" w:cs="ProximaNova-Bold"/>
+                <w:lang w:val="en-US"/>
+              </w:rPr>
+              <m:t>1</m:t>
+            </m:r>
+          </m:sub>
+        </m:sSub>
+        <m:r>
+          <w:rPr>
+            <w:rFonts w:ascii="Cambria Math" w:hAnsi="Cambria Math" w:cs="ProximaNova-Bold"/>
+            <w:lang w:val="en-US"/>
+          </w:rPr>
+          <m:t xml:space="preserve">,…, </m:t>
+        </m:r>
+        <m:sSub>
+          <m:sSubPr>
+            <m:ctrlPr>
+              <w:rPr>
+                <w:rFonts w:ascii="Cambria Math" w:hAnsi="Cambria Math" w:cs="ProximaNova-Bold"/>
+                <w:i/>
+                <w:lang w:val="en-US"/>
+              </w:rPr>
+            </m:ctrlPr>
+          </m:sSubPr>
+          <m:e>
+            <m:r>
+              <w:rPr>
+                <w:rFonts w:ascii="Cambria Math" w:hAnsi="Cambria Math" w:cs="ProximaNova-Bold"/>
+                <w:lang w:val="en-US"/>
+              </w:rPr>
+              <m:t>X</m:t>
+            </m:r>
+          </m:e>
+          <m:sub>
+            <m:sSub>
+              <m:sSubPr>
+                <m:ctrlPr>
+                  <w:rPr>
+                    <w:rFonts w:ascii="Cambria Math" w:hAnsi="Cambria Math" w:cs="ProximaNova-Bold"/>
+                    <w:i/>
+                    <w:lang w:val="en-US"/>
+                  </w:rPr>
+                </m:ctrlPr>
+              </m:sSubPr>
+              <m:e>
+                <m:r>
+                  <w:rPr>
+                    <w:rFonts w:ascii="Cambria Math" w:hAnsi="Cambria Math" w:cs="ProximaNova-Bold"/>
+                    <w:lang w:val="en-US"/>
+                  </w:rPr>
+                  <m:t>n</m:t>
+                </m:r>
+              </m:e>
+              <m:sub>
+                <m:r>
+                  <w:rPr>
+                    <w:rFonts w:ascii="Cambria Math" w:hAnsi="Cambria Math" w:cs="ProximaNova-Bold"/>
+                    <w:lang w:val="en-US"/>
+                  </w:rPr>
+                  <m:t>X</m:t>
+                </m:r>
+              </m:sub>
+            </m:sSub>
+          </m:sub>
+        </m:sSub>
+      </m:oMath>
+      <w:r>
+        <w:rPr>
+          <w:rFonts w:ascii="ProximaNova-Bold" w:hAnsi="ProximaNova-Bold" w:cs="ProximaNova-Bold"/>
+          <w:lang w:val="en-US"/>
+        </w:rPr>
+        <w:t xml:space="preserve"> </w:t>
+      </w:r>
+      <w:r>
+        <w:rPr>
+          <w:rFonts w:ascii="ProximaNova-Bold" w:hAnsi="ProximaNova-Bold" w:cs="ProximaNova-Bold"/>
+          <w:lang w:val="en-US"/>
+        </w:rPr>
+        <w:t xml:space="preserve">be a random sample of size </w:t>
+      </w:r>
+      <m:oMath>
+        <m:sSub>
+          <m:sSubPr>
+            <m:ctrlPr>
+              <w:rPr>
+                <w:rFonts w:ascii="Cambria Math" w:hAnsi="Cambria Math" w:cs="ProximaNova-Bold"/>
+                <w:i/>
+                <w:lang w:val="en-US"/>
+              </w:rPr>
+            </m:ctrlPr>
+          </m:sSubPr>
+          <m:e>
+            <m:r>
+              <w:rPr>
+                <w:rFonts w:ascii="Cambria Math" w:hAnsi="Cambria Math" w:cs="ProximaNova-Bold"/>
+                <w:lang w:val="en-US"/>
+              </w:rPr>
+              <m:t>n</m:t>
+            </m:r>
+          </m:e>
+          <m:sub>
+            <m:r>
+              <w:rPr>
+                <w:rFonts w:ascii="Cambria Math" w:hAnsi="Cambria Math" w:cs="ProximaNova-Bold"/>
+                <w:lang w:val="en-US"/>
+              </w:rPr>
+              <m:t>X</m:t>
+            </m:r>
+          </m:sub>
+        </m:sSub>
+      </m:oMath>
+      <w:r>
+        <w:rPr>
+          <w:rFonts w:ascii="ProximaNova-Bold" w:hAnsi="ProximaNova-Bold" w:cs="ProximaNova-Bold"/>
+          <w:lang w:val="en-US"/>
+        </w:rPr>
+        <w:t xml:space="preserve"> from a population with</w:t>
+      </w:r>
+      <w:r>
+        <w:rPr>
+          <w:rFonts w:ascii="ProximaNova-Bold" w:hAnsi="ProximaNova-Bold" w:cs="ProximaNova-Bold"/>
+          <w:lang w:val="en-US"/>
+        </w:rPr>
+        <w:t xml:space="preserve"> </w:t>
+      </w:r>
+      <w:r>
+        <w:rPr>
+          <w:rFonts w:ascii="ProximaNova-Bold" w:hAnsi="ProximaNova-Bold" w:cs="ProximaNova-Bold"/>
+          <w:lang w:val="en-US"/>
+        </w:rPr>
+        <w:t xml:space="preserve">mean </w:t>
+      </w:r>
+      <m:oMath>
+        <m:sSub>
+          <m:sSubPr>
+            <m:ctrlPr>
+              <w:rPr>
+                <w:rFonts w:ascii="Cambria Math" w:hAnsi="Cambria Math" w:cs="Cambria Math"/>
+                <w:i/>
+                <w:lang w:val="en-US"/>
+              </w:rPr>
+            </m:ctrlPr>
+          </m:sSubPr>
+          <m:e>
+            <m:r>
+              <w:rPr>
+                <w:rFonts w:ascii="Cambria Math" w:hAnsi="Cambria Math" w:cs="Cambria Math"/>
+                <w:lang w:val="en-US"/>
+              </w:rPr>
+              <m:t>μ</m:t>
+            </m:r>
+          </m:e>
+          <m:sub>
+            <m:r>
+              <w:rPr>
+                <w:rFonts w:ascii="Cambria Math" w:hAnsi="Cambria Math" w:cs="ProximaNova-Bold"/>
+                <w:lang w:val="en-US"/>
+              </w:rPr>
+              <m:t>X</m:t>
+            </m:r>
+          </m:sub>
+        </m:sSub>
+      </m:oMath>
+      <w:r>
+        <w:rPr>
+          <w:rFonts w:ascii="ProximaNova-Bold" w:hAnsi="ProximaNova-Bold" w:cs="ProximaNova-Bold"/>
+          <w:lang w:val="en-US"/>
+        </w:rPr>
+        <w:t xml:space="preserve">, and let </w:t>
+      </w:r>
+      <m:oMath>
+        <m:sSub>
+          <m:sSubPr>
+            <m:ctrlPr>
+              <w:rPr>
+                <w:rFonts w:ascii="Cambria Math" w:hAnsi="Cambria Math" w:cs="ProximaNova-Bold"/>
+                <w:i/>
+                <w:lang w:val="en-US"/>
+              </w:rPr>
+            </m:ctrlPr>
+          </m:sSubPr>
+          <m:e>
+            <m:r>
+              <w:rPr>
+                <w:rFonts w:ascii="Cambria Math" w:hAnsi="Cambria Math" w:cs="ProximaNova-Bold"/>
+                <w:lang w:val="en-US"/>
+              </w:rPr>
+              <m:t>Y</m:t>
+            </m:r>
+          </m:e>
+          <m:sub>
+            <m:r>
+              <w:rPr>
+                <w:rFonts w:ascii="Cambria Math" w:hAnsi="Cambria Math" w:cs="ProximaNova-Bold"/>
+                <w:lang w:val="en-US"/>
+              </w:rPr>
+              <m:t>1</m:t>
+            </m:r>
+          </m:sub>
+        </m:sSub>
+        <m:r>
+          <w:rPr>
+            <w:rFonts w:ascii="Cambria Math" w:hAnsi="Cambria Math" w:cs="ProximaNova-Bold"/>
+            <w:lang w:val="en-US"/>
+          </w:rPr>
+          <m:t xml:space="preserve">,…, </m:t>
+        </m:r>
+        <m:sSub>
+          <m:sSubPr>
+            <m:ctrlPr>
+              <w:rPr>
+                <w:rFonts w:ascii="Cambria Math" w:hAnsi="Cambria Math" w:cs="ProximaNova-Bold"/>
+                <w:i/>
+                <w:lang w:val="en-US"/>
+              </w:rPr>
+            </m:ctrlPr>
+          </m:sSubPr>
+          <m:e>
+            <m:r>
+              <w:rPr>
+                <w:rFonts w:ascii="Cambria Math" w:hAnsi="Cambria Math" w:cs="ProximaNova-Bold"/>
+                <w:lang w:val="en-US"/>
+              </w:rPr>
+              <m:t>Y</m:t>
+            </m:r>
+          </m:e>
+          <m:sub>
+            <m:sSub>
+              <m:sSubPr>
+                <m:ctrlPr>
+                  <w:rPr>
+                    <w:rFonts w:ascii="Cambria Math" w:hAnsi="Cambria Math" w:cs="ProximaNova-Bold"/>
+                    <w:i/>
+                    <w:lang w:val="en-US"/>
+                  </w:rPr>
+                </m:ctrlPr>
+              </m:sSubPr>
+              <m:e>
+                <m:r>
+                  <w:rPr>
+                    <w:rFonts w:ascii="Cambria Math" w:hAnsi="Cambria Math" w:cs="ProximaNova-Bold"/>
+                    <w:lang w:val="en-US"/>
+                  </w:rPr>
+                  <m:t>n</m:t>
+                </m:r>
+              </m:e>
+              <m:sub>
+                <m:r>
+                  <w:rPr>
+                    <w:rFonts w:ascii="Cambria Math" w:hAnsi="Cambria Math" w:cs="ProximaNova-Bold"/>
+                    <w:lang w:val="en-US"/>
+                  </w:rPr>
+                  <m:t>Y</m:t>
+                </m:r>
+              </m:sub>
+            </m:sSub>
+          </m:sub>
+        </m:sSub>
+      </m:oMath>
+      <w:r>
+        <w:rPr>
+          <w:rFonts w:ascii="ProximaNova-Bold" w:hAnsi="ProximaNova-Bold" w:cs="ProximaNova-Bold"/>
+          <w:lang w:val="en-US"/>
+        </w:rPr>
+        <w:t xml:space="preserve"> </w:t>
+      </w:r>
+      <w:r>
+        <w:rPr>
+          <w:rFonts w:ascii="ProximaNova-Bold" w:hAnsi="ProximaNova-Bold" w:cs="ProximaNova-Bold"/>
+          <w:lang w:val="en-US"/>
+        </w:rPr>
+        <w:t>be a random sample</w:t>
+      </w:r>
+      <w:r>
+        <w:rPr>
+          <w:rFonts w:ascii="ProximaNova-Bold" w:hAnsi="ProximaNova-Bold" w:cs="ProximaNova-Bold"/>
+          <w:lang w:val="en-US"/>
+        </w:rPr>
+        <w:t xml:space="preserve"> </w:t>
+      </w:r>
+      <w:r>
+        <w:rPr>
+          <w:rFonts w:ascii="ProximaNova-Bold" w:hAnsi="ProximaNova-Bold" w:cs="ProximaNova-Bold"/>
+          <w:lang w:val="en-US"/>
+        </w:rPr>
+        <w:t xml:space="preserve">of size </w:t>
+      </w:r>
+      <m:oMath>
+        <m:sSub>
+          <m:sSubPr>
+            <m:ctrlPr>
+              <w:rPr>
+                <w:rFonts w:ascii="Cambria Math" w:hAnsi="Cambria Math" w:cs="ProximaNova-Bold"/>
+                <w:i/>
+                <w:lang w:val="en-US"/>
+              </w:rPr>
+            </m:ctrlPr>
+          </m:sSubPr>
+          <m:e>
+            <m:r>
+              <w:rPr>
+                <w:rFonts w:ascii="Cambria Math" w:hAnsi="Cambria Math" w:cs="ProximaNova-Bold"/>
+                <w:lang w:val="en-US"/>
+              </w:rPr>
+              <m:t>n</m:t>
+            </m:r>
+          </m:e>
+          <m:sub>
+            <m:r>
+              <w:rPr>
+                <w:rFonts w:ascii="Cambria Math" w:hAnsi="Cambria Math" w:cs="ProximaNova-Bold"/>
+                <w:lang w:val="en-US"/>
+              </w:rPr>
+              <m:t>Y</m:t>
+            </m:r>
+          </m:sub>
+        </m:sSub>
+      </m:oMath>
+      <w:r>
+        <w:rPr>
+          <w:rFonts w:ascii="ProximaNova-Bold" w:hAnsi="ProximaNova-Bold" w:cs="ProximaNova-Bold"/>
+          <w:lang w:val="en-US"/>
+        </w:rPr>
+        <w:t xml:space="preserve"> from a population with mean </w:t>
+      </w:r>
+      <m:oMath>
+        <m:sSub>
+          <m:sSubPr>
+            <m:ctrlPr>
+              <w:rPr>
+                <w:rFonts w:ascii="Cambria Math" w:hAnsi="Cambria Math" w:cs="Cambria Math"/>
+                <w:i/>
+                <w:lang w:val="en-US"/>
+              </w:rPr>
+            </m:ctrlPr>
+          </m:sSubPr>
+          <m:e>
+            <m:r>
+              <w:rPr>
+                <w:rFonts w:ascii="Cambria Math" w:hAnsi="Cambria Math" w:cs="Cambria Math"/>
+                <w:lang w:val="en-US"/>
+              </w:rPr>
+              <m:t>μ</m:t>
+            </m:r>
+          </m:e>
+          <m:sub>
+            <m:r>
+              <w:rPr>
+                <w:rFonts w:ascii="Cambria Math" w:hAnsi="Cambria Math" w:cs="ProximaNova-Bold"/>
+                <w:lang w:val="en-US"/>
+              </w:rPr>
+              <m:t>Y</m:t>
+            </m:r>
+          </m:sub>
+        </m:sSub>
+      </m:oMath>
+      <w:r>
+        <w:rPr>
+          <w:rFonts w:ascii="ProximaNova-Bold" w:hAnsi="ProximaNova-Bold" w:cs="ProximaNova-Bold"/>
+          <w:lang w:val="en-US"/>
+        </w:rPr>
+        <w:t xml:space="preserve">, </w:t>
+      </w:r>
+      <w:r>
+        <w:rPr>
+          <w:rFonts w:ascii="ProximaNova-Bold" w:hAnsi="ProximaNova-Bold" w:cs="ProximaNova-Bold"/>
+          <w:lang w:val="en-US"/>
+        </w:rPr>
+        <w:t xml:space="preserve">where both sample sizes are large </w:t>
+      </w:r>
+      <m:oMath>
+        <m:r>
+          <w:rPr>
+            <w:rFonts w:ascii="Cambria Math" w:hAnsi="Cambria Math" w:cs="ProximaNova-Bold"/>
+            <w:lang w:val="en-US"/>
+          </w:rPr>
+          <m:t>(n&gt;30)</m:t>
+        </m:r>
+      </m:oMath>
+      <w:r>
+        <w:rPr>
+          <w:rFonts w:ascii="ProximaNova-Bold" w:hAnsi="ProximaNova-Bold" w:cs="ProximaNova-Bold"/>
+          <w:lang w:val="en-US"/>
+        </w:rPr>
+        <w:t>, or both populations are approximately</w:t>
+      </w:r>
+      <w:r>
+        <w:rPr>
+          <w:rFonts w:ascii="ProximaNova-Bold" w:hAnsi="ProximaNova-Bold" w:cs="ProximaNova-Bold"/>
+          <w:lang w:val="en-US"/>
+        </w:rPr>
+        <w:t xml:space="preserve"> </w:t>
+      </w:r>
+      <w:r>
+        <w:rPr>
+          <w:rFonts w:ascii="ProximaNova-Bold" w:hAnsi="ProximaNova-Bold" w:cs="ProximaNova-Bold"/>
+          <w:lang w:val="en-US"/>
+        </w:rPr>
+        <w:t>normal. Assume the two samples are independent.</w:t>
+      </w:r>
+    </w:p>
+    <w:p>
+      <w:pPr>
+        <w:autoSpaceDE w:val="0"/>
+        <w:autoSpaceDN w:val="0"/>
+        <w:adjustRightInd w:val="0"/>
+        <w:spacing w:after="0" w:line="240" w:lineRule="auto"/>
+        <w:jc w:val="both"/>
+        <w:rPr>
+          <w:rFonts w:ascii="ProximaNova-Bold" w:hAnsi="ProximaNova-Bold" w:cs="ProximaNova-Bold"/>
+          <w:lang w:val="en-US"/>
+        </w:rPr>
+      </w:pPr>
+      <w:r>
+        <w:rPr>
+          <w:rFonts w:ascii="ProximaNova-Bold" w:hAnsi="ProximaNova-Bold" w:cs="ProximaNova-Bold"/>
+          <w:lang w:val="en-US"/>
+        </w:rPr>
+        <w:t>If the populations are known to have nearly the same variance, a level</w:t>
+      </w:r>
+      <w:r>
+        <w:rPr>
+          <w:rFonts w:ascii="ProximaNova-Bold" w:hAnsi="ProximaNova-Bold" w:cs="ProximaNova-Bold"/>
+          <w:lang w:val="en-US"/>
+        </w:rPr>
+        <w:t xml:space="preserve"> </w:t>
+      </w:r>
+      <m:oMath>
+        <m:r>
+          <w:rPr>
+            <w:rFonts w:ascii="Cambria Math" w:hAnsi="Cambria Math" w:cs="ProximaNova-Bold"/>
+            <w:lang w:val="en-US"/>
+          </w:rPr>
+          <m:t>100(1-</m:t>
+        </m:r>
+        <m:r>
+          <w:rPr>
+            <w:rFonts w:ascii="Cambria Math" w:hAnsi="Cambria Math" w:cs="Cambria Math"/>
+            <w:lang w:val="en-US"/>
+          </w:rPr>
+          <m:t>α</m:t>
+        </m:r>
+        <m:r>
+          <w:rPr>
+            <w:rFonts w:ascii="Cambria Math" w:hAnsi="Cambria Math" w:cs="ProximaNova-Bold"/>
+            <w:lang w:val="en-US"/>
+          </w:rPr>
+          <m:t>)%</m:t>
+        </m:r>
+      </m:oMath>
+      <w:r>
+        <w:rPr>
+          <w:rFonts w:ascii="ProximaNova-Bold" w:hAnsi="ProximaNova-Bold" w:cs="ProximaNova-Bold"/>
+          <w:lang w:val="en-US"/>
+        </w:rPr>
+        <w:t xml:space="preserve"> confidence interval for </w:t>
+      </w:r>
+      <m:oMath>
+        <m:sSub>
+          <m:sSubPr>
+            <m:ctrlPr>
+              <w:rPr>
+                <w:rFonts w:ascii="Cambria Math" w:hAnsi="Cambria Math" w:cs="Cambria Math"/>
+                <w:i/>
+                <w:lang w:val="en-US"/>
+              </w:rPr>
+            </m:ctrlPr>
+          </m:sSubPr>
+          <m:e>
+            <m:r>
+              <w:rPr>
+                <w:rFonts w:ascii="Cambria Math" w:hAnsi="Cambria Math" w:cs="Cambria Math"/>
+                <w:lang w:val="en-US"/>
+              </w:rPr>
+              <m:t>μ</m:t>
+            </m:r>
+          </m:e>
+          <m:sub>
+            <m:r>
+              <w:rPr>
+                <w:rFonts w:ascii="Cambria Math" w:hAnsi="Cambria Math" w:cs="ProximaNova-Bold"/>
+                <w:lang w:val="en-US"/>
+              </w:rPr>
+              <m:t>X</m:t>
+            </m:r>
+          </m:sub>
+        </m:sSub>
+        <m:r>
+          <w:rPr>
+            <w:rFonts w:ascii="Cambria Math" w:hAnsi="Cambria Math" w:cs="ProximaNova-Bold"/>
+            <w:lang w:val="en-US"/>
+          </w:rPr>
+          <m:t>-</m:t>
+        </m:r>
+        <m:sSub>
+          <m:sSubPr>
+            <m:ctrlPr>
+              <w:rPr>
+                <w:rFonts w:ascii="Cambria Math" w:hAnsi="Cambria Math" w:cs="Cambria Math"/>
+                <w:i/>
+                <w:lang w:val="en-US"/>
+              </w:rPr>
+            </m:ctrlPr>
+          </m:sSubPr>
+          <m:e>
+            <m:r>
+              <w:rPr>
+                <w:rFonts w:ascii="Cambria Math" w:hAnsi="Cambria Math" w:cs="Cambria Math"/>
+                <w:lang w:val="en-US"/>
+              </w:rPr>
+              <m:t>μ</m:t>
+            </m:r>
+            <m:ctrlPr>
+              <w:rPr>
+                <w:rFonts w:ascii="Cambria Math" w:hAnsi="Cambria Math" w:cs="ProximaNova-Bold"/>
+                <w:i/>
+                <w:lang w:val="en-US"/>
+              </w:rPr>
+            </m:ctrlPr>
+          </m:e>
+          <m:sub>
+            <m:r>
+              <w:rPr>
+                <w:rFonts w:ascii="Cambria Math" w:hAnsi="Cambria Math" w:cs="ProximaNova-Bold"/>
+                <w:lang w:val="en-US"/>
+              </w:rPr>
+              <m:t>Y</m:t>
+            </m:r>
+          </m:sub>
+        </m:sSub>
+      </m:oMath>
+      <w:r>
+        <w:rPr>
+          <w:rFonts w:ascii="ProximaNova-Bold" w:hAnsi="ProximaNova-Bold" w:cs="ProximaNova-Bold"/>
+          <w:lang w:val="en-US"/>
+        </w:rPr>
+        <w:t xml:space="preserve"> is</w:t>
+      </w:r>
+    </w:p>
+    <w:p>
+      <w:pPr>
+        <w:jc w:val="both"/>
+        <w:rPr>
+          <w:rFonts w:ascii="ProximaNova-Bold" w:hAnsi="ProximaNova-Bold" w:cs="ProximaNova-Bold"/>
+          <w:lang w:val="en-US"/>
+        </w:rPr>
+      </w:pPr>
+      <m:oMathPara>
+        <m:oMath>
+          <m:acc>
+            <m:accPr>
+              <m:chr m:val="̅"/>
+              <m:ctrlPr>
+                <w:rPr>
+                  <w:rFonts w:ascii="Cambria Math" w:hAnsi="Cambria Math" w:cs="ProximaNova-Bold"/>
+                  <w:i/>
+                  <w:lang w:val="en-US"/>
+                </w:rPr>
+              </m:ctrlPr>
+            </m:accPr>
+            <m:e>
+              <m:r>
+                <w:rPr>
+                  <w:rFonts w:ascii="Cambria Math" w:hAnsi="Cambria Math" w:cs="ProximaNova-Bold"/>
+                  <w:lang w:val="en-US"/>
+                </w:rPr>
+                <m:t>X</m:t>
+              </m:r>
+            </m:e>
+          </m:acc>
+          <m:r>
+            <w:rPr>
+              <w:rFonts w:ascii="Cambria Math" w:hAnsi="Cambria Math" w:cs="ProximaNova-Bold"/>
+              <w:lang w:val="en-US"/>
+            </w:rPr>
+            <m:t>-</m:t>
+          </m:r>
+          <m:acc>
+            <m:accPr>
+              <m:chr m:val="̅"/>
+              <m:ctrlPr>
+                <w:rPr>
+                  <w:rFonts w:ascii="Cambria Math" w:hAnsi="Cambria Math" w:cs="ProximaNova-Bold"/>
+                  <w:i/>
+                  <w:lang w:val="en-US"/>
+                </w:rPr>
+              </m:ctrlPr>
+            </m:accPr>
+            <m:e>
+              <m:r>
+                <w:rPr>
+                  <w:rFonts w:ascii="Cambria Math" w:hAnsi="Cambria Math" w:cs="ProximaNova-Bold"/>
+                  <w:lang w:val="en-US"/>
+                </w:rPr>
+                <m:t>Y</m:t>
+              </m:r>
+            </m:e>
+          </m:acc>
+          <m:r>
+            <w:rPr>
+              <w:rFonts w:ascii="Cambria Math" w:hAnsi="Cambria Math" w:cs="ProximaNova-Bold"/>
+              <w:lang w:val="en-US"/>
+            </w:rPr>
+            <m:t>±</m:t>
+          </m:r>
+          <m:sSub>
+            <m:sSubPr>
+              <m:ctrlPr>
+                <w:rPr>
+                  <w:rFonts w:ascii="Cambria Math" w:hAnsi="Cambria Math" w:cs="ProximaNova-Bold"/>
+                  <w:i/>
+                  <w:lang w:val="en-US"/>
+                </w:rPr>
+              </m:ctrlPr>
+            </m:sSubPr>
+            <m:e>
+              <m:r>
+                <w:rPr>
+                  <w:rFonts w:ascii="Cambria Math" w:hAnsi="Cambria Math" w:cs="ProximaNova-Bold"/>
+                  <w:lang w:val="en-US"/>
+                </w:rPr>
+                <m:t>t</m:t>
+              </m:r>
+            </m:e>
+            <m:sub>
+              <m:sSub>
+                <m:sSubPr>
+                  <m:ctrlPr>
+                    <w:rPr>
+                      <w:rFonts w:ascii="Cambria Math" w:hAnsi="Cambria Math" w:cs="ProximaNova-Bold"/>
+                      <w:i/>
+                      <w:lang w:val="en-US"/>
+                    </w:rPr>
+                  </m:ctrlPr>
+                </m:sSubPr>
+                <m:e>
+                  <m:r>
+                    <w:rPr>
+                      <w:rFonts w:ascii="Cambria Math" w:hAnsi="Cambria Math" w:cs="ProximaNova-Bold"/>
+                      <w:lang w:val="en-US"/>
+                    </w:rPr>
+                    <m:t>n</m:t>
+                  </m:r>
+                </m:e>
+                <m:sub>
+                  <m:r>
+                    <w:rPr>
+                      <w:rFonts w:ascii="Cambria Math" w:hAnsi="Cambria Math" w:cs="ProximaNova-Bold"/>
+                      <w:lang w:val="en-US"/>
+                    </w:rPr>
+                    <m:t>X</m:t>
+                  </m:r>
+                </m:sub>
+              </m:sSub>
+              <m:r>
+                <w:rPr>
+                  <w:rFonts w:ascii="Cambria Math" w:hAnsi="Cambria Math" w:cs="ProximaNova-Bold"/>
+                  <w:lang w:val="en-US"/>
+                </w:rPr>
+                <m:t>+</m:t>
+              </m:r>
+              <m:sSub>
+                <m:sSubPr>
+                  <m:ctrlPr>
+                    <w:rPr>
+                      <w:rFonts w:ascii="Cambria Math" w:hAnsi="Cambria Math" w:cs="ProximaNova-Bold"/>
+                      <w:i/>
+                      <w:lang w:val="en-US"/>
+                    </w:rPr>
+                  </m:ctrlPr>
+                </m:sSubPr>
+                <m:e>
+                  <m:r>
+                    <w:rPr>
+                      <w:rFonts w:ascii="Cambria Math" w:hAnsi="Cambria Math" w:cs="ProximaNova-Bold"/>
+                      <w:lang w:val="en-US"/>
+                    </w:rPr>
+                    <m:t>n</m:t>
+                  </m:r>
+                </m:e>
+                <m:sub>
+                  <m:r>
+                    <w:rPr>
+                      <w:rFonts w:ascii="Cambria Math" w:hAnsi="Cambria Math" w:cs="ProximaNova-Bold"/>
+                      <w:lang w:val="en-US"/>
+                    </w:rPr>
+                    <m:t>Y</m:t>
+                  </m:r>
+                </m:sub>
+              </m:sSub>
+              <m:r>
+                <w:rPr>
+                  <w:rFonts w:ascii="Cambria Math" w:hAnsi="Cambria Math" w:cs="ProximaNova-Bold"/>
+                  <w:lang w:val="en-US"/>
+                </w:rPr>
+                <m:t>-2</m:t>
+              </m:r>
+              <m:r>
+                <w:rPr>
+                  <w:rFonts w:ascii="Cambria Math" w:hAnsi="Cambria Math" w:cs="ProximaNova-Bold"/>
+                  <w:lang w:val="en-US"/>
+                </w:rPr>
+                <m:t>,</m:t>
+              </m:r>
+              <m:f>
+                <m:fPr>
+                  <m:type m:val="lin"/>
+                  <m:ctrlPr>
+                    <w:rPr>
+                      <w:rFonts w:ascii="Cambria Math" w:hAnsi="Cambria Math" w:cs="ProximaNova-Bold"/>
+                      <w:i/>
+                      <w:lang w:val="en-US"/>
+                    </w:rPr>
+                  </m:ctrlPr>
+                </m:fPr>
+                <m:num>
+                  <m:r>
+                    <w:rPr>
+                      <w:rFonts w:ascii="Cambria Math" w:hAnsi="Cambria Math" w:cs="ProximaNova-Bold"/>
+                      <w:lang w:val="en-US"/>
+                    </w:rPr>
+                    <m:t>α</m:t>
+                  </m:r>
+                </m:num>
+                <m:den>
+                  <m:r>
+                    <w:rPr>
+                      <w:rFonts w:ascii="Cambria Math" w:hAnsi="Cambria Math" w:cs="ProximaNova-Bold"/>
+                      <w:lang w:val="en-US"/>
+                    </w:rPr>
+                    <m:t>2</m:t>
+                  </m:r>
+                </m:den>
+              </m:f>
+            </m:sub>
+          </m:sSub>
+          <m:r>
+            <w:rPr>
+              <w:rFonts w:ascii="Cambria Math" w:hAnsi="Cambria Math" w:cs="ProximaNova-Bold"/>
+              <w:lang w:val="en-US"/>
+            </w:rPr>
+            <m:t>∙</m:t>
+          </m:r>
+          <m:sSub>
+            <m:sSubPr>
+              <m:ctrlPr>
+                <w:rPr>
+                  <w:rFonts w:ascii="Cambria Math" w:hAnsi="Cambria Math" w:cs="ProximaNova-Bold"/>
+                  <w:i/>
+                  <w:lang w:val="en-US"/>
+                </w:rPr>
+              </m:ctrlPr>
+            </m:sSubPr>
+            <m:e>
+              <m:r>
+                <w:rPr>
+                  <w:rFonts w:ascii="Cambria Math" w:hAnsi="Cambria Math" w:cs="ProximaNova-Bold"/>
+                  <w:lang w:val="en-US"/>
+                </w:rPr>
+                <m:t>s</m:t>
+              </m:r>
+            </m:e>
+            <m:sub>
+              <m:r>
+                <w:rPr>
+                  <w:rFonts w:ascii="Cambria Math" w:hAnsi="Cambria Math" w:cs="ProximaNova-Bold"/>
+                  <w:lang w:val="en-US"/>
+                </w:rPr>
+                <m:t>p</m:t>
+              </m:r>
+            </m:sub>
+          </m:sSub>
+          <m:rad>
+            <m:radPr>
+              <m:degHide m:val="1"/>
+              <m:ctrlPr>
+                <w:rPr>
+                  <w:rFonts w:ascii="Cambria Math" w:hAnsi="Cambria Math" w:cs="ProximaNova-Bold"/>
+                  <w:i/>
+                  <w:lang w:val="en-US"/>
+                </w:rPr>
+              </m:ctrlPr>
+            </m:radPr>
+            <m:deg/>
+            <m:e>
+              <m:f>
+                <m:fPr>
+                  <m:ctrlPr>
+                    <w:rPr>
+                      <w:rFonts w:ascii="Cambria Math" w:hAnsi="Cambria Math" w:cs="ProximaNova-Bold"/>
+                      <w:i/>
+                      <w:lang w:val="en-US"/>
+                    </w:rPr>
+                  </m:ctrlPr>
+                </m:fPr>
+                <m:num>
+                  <m:r>
+                    <w:rPr>
+                      <w:rFonts w:ascii="Cambria Math" w:hAnsi="Cambria Math" w:cs="ProximaNova-Bold"/>
+                      <w:lang w:val="en-US"/>
+                    </w:rPr>
+                    <m:t>1</m:t>
+                  </m:r>
+                </m:num>
+                <m:den>
+                  <m:sSub>
+                    <m:sSubPr>
+                      <m:ctrlPr>
+                        <w:rPr>
+                          <w:rFonts w:ascii="Cambria Math" w:hAnsi="Cambria Math" w:cs="ProximaNova-Bold"/>
+                          <w:i/>
+                          <w:lang w:val="en-US"/>
+                        </w:rPr>
+                      </m:ctrlPr>
+                    </m:sSubPr>
+                    <m:e>
+                      <m:r>
+                        <w:rPr>
+                          <w:rFonts w:ascii="Cambria Math" w:hAnsi="Cambria Math" w:cs="ProximaNova-Bold"/>
+                          <w:lang w:val="en-US"/>
+                        </w:rPr>
+                        <m:t>n</m:t>
+                      </m:r>
+                    </m:e>
+                    <m:sub>
+                      <m:r>
+                        <w:rPr>
+                          <w:rFonts w:ascii="Cambria Math" w:hAnsi="Cambria Math" w:cs="ProximaNova-Bold"/>
+                          <w:lang w:val="en-US"/>
+                        </w:rPr>
+                        <m:t>X</m:t>
+                      </m:r>
+                    </m:sub>
+                  </m:sSub>
+                </m:den>
+              </m:f>
+              <m:r>
+                <w:rPr>
+                  <w:rFonts w:ascii="Cambria Math" w:hAnsi="Cambria Math" w:cs="ProximaNova-Bold"/>
+                  <w:lang w:val="en-US"/>
+                </w:rPr>
+                <m:t>+</m:t>
+              </m:r>
+              <m:f>
+                <m:fPr>
+                  <m:ctrlPr>
+                    <w:rPr>
+                      <w:rFonts w:ascii="Cambria Math" w:hAnsi="Cambria Math" w:cs="ProximaNova-Bold"/>
+                      <w:i/>
+                      <w:lang w:val="en-US"/>
+                    </w:rPr>
+                  </m:ctrlPr>
+                </m:fPr>
+                <m:num>
+                  <m:r>
+                    <w:rPr>
+                      <w:rFonts w:ascii="Cambria Math" w:hAnsi="Cambria Math" w:cs="ProximaNova-Bold"/>
+                      <w:lang w:val="en-US"/>
+                    </w:rPr>
+                    <m:t>1</m:t>
+                  </m:r>
+                </m:num>
+                <m:den>
+                  <m:sSub>
+                    <m:sSubPr>
+                      <m:ctrlPr>
+                        <w:rPr>
+                          <w:rFonts w:ascii="Cambria Math" w:hAnsi="Cambria Math" w:cs="ProximaNova-Bold"/>
+                          <w:i/>
+                          <w:lang w:val="en-US"/>
+                        </w:rPr>
+                      </m:ctrlPr>
+                    </m:sSubPr>
+                    <m:e>
+                      <m:r>
+                        <w:rPr>
+                          <w:rFonts w:ascii="Cambria Math" w:hAnsi="Cambria Math" w:cs="ProximaNova-Bold"/>
+                          <w:lang w:val="en-US"/>
+                        </w:rPr>
+                        <m:t>n</m:t>
+                      </m:r>
+                    </m:e>
+                    <m:sub>
+                      <m:r>
+                        <w:rPr>
+                          <w:rFonts w:ascii="Cambria Math" w:hAnsi="Cambria Math" w:cs="ProximaNova-Bold"/>
+                          <w:lang w:val="en-US"/>
+                        </w:rPr>
+                        <m:t>Y</m:t>
+                      </m:r>
+                    </m:sub>
+                  </m:sSub>
+                </m:den>
+              </m:f>
+            </m:e>
+          </m:rad>
+        </m:oMath>
+      </m:oMathPara>
+    </w:p>
+    <w:p>
+      <w:pPr>
+        <w:autoSpaceDE w:val="0"/>
+        <w:autoSpaceDN w:val="0"/>
+        <w:adjustRightInd w:val="0"/>
+        <w:spacing w:after="0" w:line="240" w:lineRule="auto"/>
+        <w:jc w:val="both"/>
+        <w:rPr>
+          <w:rFonts w:ascii="ProximaNova-Bold" w:hAnsi="ProximaNova-Bold" w:cs="ProximaNova-Bold"/>
+          <w:lang w:val="en-US"/>
+        </w:rPr>
+      </w:pPr>
+      <w:r>
+        <w:rPr>
+          <w:rFonts w:ascii="ProximaNova-Bold" w:hAnsi="ProximaNova-Bold" w:cs="ProximaNova-Bold"/>
+          <w:lang w:val="en-US"/>
+        </w:rPr>
+        <w:t xml:space="preserve">The quantity </w:t>
+      </w:r>
+      <m:oMath>
+        <m:sSub>
+          <m:sSubPr>
+            <m:ctrlPr>
+              <w:rPr>
+                <w:rFonts w:ascii="Cambria Math" w:hAnsi="Cambria Math" w:cs="ProximaNova-Bold"/>
+                <w:i/>
+                <w:lang w:val="en-US"/>
+              </w:rPr>
+            </m:ctrlPr>
+          </m:sSubPr>
+          <m:e>
+            <m:r>
+              <w:rPr>
+                <w:rFonts w:ascii="Cambria Math" w:hAnsi="Cambria Math" w:cs="ProximaNova-Bold"/>
+                <w:lang w:val="en-US"/>
+              </w:rPr>
+              <m:t>s</m:t>
+            </m:r>
+          </m:e>
+          <m:sub>
+            <m:r>
+              <w:rPr>
+                <w:rFonts w:ascii="Cambria Math" w:hAnsi="Cambria Math" w:cs="ProximaNova-Bold"/>
+                <w:lang w:val="en-US"/>
+              </w:rPr>
+              <m:t>p</m:t>
+            </m:r>
+          </m:sub>
+        </m:sSub>
+      </m:oMath>
+      <w:r>
+        <w:rPr>
+          <w:rFonts w:ascii="ProximaNova-Bold" w:hAnsi="ProximaNova-Bold" w:cs="ProximaNova-Bold"/>
+          <w:lang w:val="en-US"/>
+        </w:rPr>
+        <w:t xml:space="preserve"> is the pooled standard deviation, given by</w:t>
+      </w:r>
+    </w:p>
+    <w:p>
+      <w:pPr>
+        <w:autoSpaceDE w:val="0"/>
+        <w:autoSpaceDN w:val="0"/>
+        <w:adjustRightInd w:val="0"/>
+        <w:spacing w:after="0" w:line="240" w:lineRule="auto"/>
+        <w:jc w:val="both"/>
+        <w:rPr>
+          <w:rFonts w:ascii="ProximaNova-Bold" w:hAnsi="ProximaNova-Bold" w:cs="ProximaNova-Bold"/>
+          <w:lang w:val="en-US"/>
+        </w:rPr>
+      </w:pPr>
+      <m:oMathPara>
+        <m:oMath>
+          <m:sSub>
+            <m:sSubPr>
+              <m:ctrlPr>
+                <w:rPr>
+                  <w:rFonts w:ascii="Cambria Math" w:hAnsi="Cambria Math" w:cs="ProximaNova-Bold"/>
+                  <w:i/>
+                  <w:lang w:val="en-US"/>
+                </w:rPr>
+              </m:ctrlPr>
+            </m:sSubPr>
+            <m:e>
+              <m:r>
+                <w:rPr>
+                  <w:rFonts w:ascii="Cambria Math" w:hAnsi="Cambria Math" w:cs="ProximaNova-Bold"/>
+                  <w:lang w:val="en-US"/>
+                </w:rPr>
+                <m:t>s</m:t>
+              </m:r>
+            </m:e>
+            <m:sub>
+              <m:r>
+                <w:rPr>
+                  <w:rFonts w:ascii="Cambria Math" w:hAnsi="Cambria Math" w:cs="ProximaNova-Bold"/>
+                  <w:lang w:val="en-US"/>
+                </w:rPr>
+                <m:t>p</m:t>
+              </m:r>
+            </m:sub>
+          </m:sSub>
+          <m:r>
+            <w:rPr>
+              <w:rFonts w:ascii="Cambria Math" w:hAnsi="Cambria Math" w:cs="ProximaNova-Bold"/>
+              <w:lang w:val="en-US"/>
+            </w:rPr>
+            <m:t>=</m:t>
+          </m:r>
+          <m:rad>
+            <m:radPr>
+              <m:degHide m:val="1"/>
+              <m:ctrlPr>
+                <w:rPr>
+                  <w:rFonts w:ascii="Cambria Math" w:hAnsi="Cambria Math" w:cs="ProximaNova-Bold"/>
+                  <w:i/>
+                  <w:lang w:val="en-US"/>
+                </w:rPr>
+              </m:ctrlPr>
+            </m:radPr>
+            <m:deg/>
+            <m:e>
+              <m:f>
+                <m:fPr>
+                  <m:ctrlPr>
+                    <w:rPr>
+                      <w:rFonts w:ascii="Cambria Math" w:hAnsi="Cambria Math" w:cs="ProximaNova-Bold"/>
+                      <w:i/>
+                      <w:lang w:val="en-US"/>
+                    </w:rPr>
+                  </m:ctrlPr>
+                </m:fPr>
+                <m:num>
+                  <m:d>
+                    <m:dPr>
+                      <m:ctrlPr>
+                        <w:rPr>
+                          <w:rFonts w:ascii="Cambria Math" w:hAnsi="Cambria Math" w:cs="ProximaNova-Bold"/>
+                          <w:i/>
+                          <w:lang w:val="en-US"/>
+                        </w:rPr>
+                      </m:ctrlPr>
+                    </m:dPr>
+                    <m:e>
+                      <m:sSub>
+                        <m:sSubPr>
+                          <m:ctrlPr>
+                            <w:rPr>
+                              <w:rFonts w:ascii="Cambria Math" w:hAnsi="Cambria Math" w:cs="ProximaNova-Bold"/>
+                              <w:i/>
+                              <w:lang w:val="en-US"/>
+                            </w:rPr>
+                          </m:ctrlPr>
+                        </m:sSubPr>
+                        <m:e>
+                          <m:r>
+                            <w:rPr>
+                              <w:rFonts w:ascii="Cambria Math" w:hAnsi="Cambria Math" w:cs="ProximaNova-Bold"/>
+                              <w:lang w:val="en-US"/>
+                            </w:rPr>
+                            <m:t>n</m:t>
+                          </m:r>
+                        </m:e>
+                        <m:sub>
+                          <m:r>
+                            <w:rPr>
+                              <w:rFonts w:ascii="Cambria Math" w:hAnsi="Cambria Math" w:cs="ProximaNova-Bold"/>
+                              <w:lang w:val="en-US"/>
+                            </w:rPr>
+                            <m:t>X</m:t>
+                          </m:r>
+                        </m:sub>
+                      </m:sSub>
+                      <m:r>
+                        <w:rPr>
+                          <w:rFonts w:ascii="Cambria Math" w:hAnsi="Cambria Math" w:cs="ProximaNova-Bold"/>
+                          <w:lang w:val="en-US"/>
+                        </w:rPr>
+                        <m:t>-1</m:t>
+                      </m:r>
+                    </m:e>
+                  </m:d>
+                  <m:sSubSup>
+                    <m:sSubSupPr>
+                      <m:ctrlPr>
+                        <w:rPr>
+                          <w:rFonts w:ascii="Cambria Math" w:hAnsi="Cambria Math" w:cs="ProximaNova-Bold"/>
+                          <w:i/>
+                          <w:lang w:val="en-US"/>
+                        </w:rPr>
+                      </m:ctrlPr>
+                    </m:sSubSupPr>
+                    <m:e>
+                      <m:r>
+                        <w:rPr>
+                          <w:rFonts w:ascii="Cambria Math" w:hAnsi="Cambria Math" w:cs="ProximaNova-Bold"/>
+                          <w:lang w:val="en-US"/>
+                        </w:rPr>
+                        <m:t>s</m:t>
+                      </m:r>
+                    </m:e>
+                    <m:sub>
+                      <m:r>
+                        <w:rPr>
+                          <w:rFonts w:ascii="Cambria Math" w:hAnsi="Cambria Math" w:cs="ProximaNova-Bold"/>
+                          <w:lang w:val="en-US"/>
+                        </w:rPr>
+                        <m:t>X</m:t>
+                      </m:r>
+                    </m:sub>
+                    <m:sup>
+                      <m:r>
+                        <w:rPr>
+                          <w:rFonts w:ascii="Cambria Math" w:hAnsi="Cambria Math" w:cs="ProximaNova-Bold"/>
+                          <w:lang w:val="en-US"/>
+                        </w:rPr>
+                        <m:t>2</m:t>
+                      </m:r>
+                    </m:sup>
+                  </m:sSubSup>
+                  <m:r>
+                    <w:rPr>
+                      <w:rFonts w:ascii="Cambria Math" w:hAnsi="Cambria Math" w:cs="ProximaNova-Bold"/>
+                      <w:lang w:val="en-US"/>
+                    </w:rPr>
+                    <m:t>+</m:t>
+                  </m:r>
+                  <m:d>
+                    <m:dPr>
+                      <m:ctrlPr>
+                        <w:rPr>
+                          <w:rFonts w:ascii="Cambria Math" w:hAnsi="Cambria Math" w:cs="ProximaNova-Bold"/>
+                          <w:i/>
+                          <w:lang w:val="en-US"/>
+                        </w:rPr>
+                      </m:ctrlPr>
+                    </m:dPr>
+                    <m:e>
+                      <m:sSub>
+                        <m:sSubPr>
+                          <m:ctrlPr>
+                            <w:rPr>
+                              <w:rFonts w:ascii="Cambria Math" w:hAnsi="Cambria Math" w:cs="ProximaNova-Bold"/>
+                              <w:i/>
+                              <w:lang w:val="en-US"/>
+                            </w:rPr>
+                          </m:ctrlPr>
+                        </m:sSubPr>
+                        <m:e>
+                          <m:r>
+                            <w:rPr>
+                              <w:rFonts w:ascii="Cambria Math" w:hAnsi="Cambria Math" w:cs="ProximaNova-Bold"/>
+                              <w:lang w:val="en-US"/>
+                            </w:rPr>
+                            <m:t>n</m:t>
+                          </m:r>
+                        </m:e>
+                        <m:sub>
+                          <m:r>
+                            <w:rPr>
+                              <w:rFonts w:ascii="Cambria Math" w:hAnsi="Cambria Math" w:cs="ProximaNova-Bold"/>
+                              <w:lang w:val="en-US"/>
+                            </w:rPr>
+                            <m:t>Y</m:t>
+                          </m:r>
+                        </m:sub>
+                      </m:sSub>
+                      <m:r>
+                        <w:rPr>
+                          <w:rFonts w:ascii="Cambria Math" w:hAnsi="Cambria Math" w:cs="ProximaNova-Bold"/>
+                          <w:lang w:val="en-US"/>
+                        </w:rPr>
+                        <m:t>-1</m:t>
+                      </m:r>
+                    </m:e>
+                  </m:d>
+                  <m:sSubSup>
+                    <m:sSubSupPr>
+                      <m:ctrlPr>
+                        <w:rPr>
+                          <w:rFonts w:ascii="Cambria Math" w:hAnsi="Cambria Math" w:cs="ProximaNova-Bold"/>
+                          <w:i/>
+                          <w:lang w:val="en-US"/>
+                        </w:rPr>
+                      </m:ctrlPr>
+                    </m:sSubSupPr>
+                    <m:e>
+                      <m:r>
+                        <w:rPr>
+                          <w:rFonts w:ascii="Cambria Math" w:hAnsi="Cambria Math" w:cs="ProximaNova-Bold"/>
+                          <w:lang w:val="en-US"/>
+                        </w:rPr>
+                        <m:t>s</m:t>
+                      </m:r>
+                    </m:e>
+                    <m:sub>
+                      <m:r>
+                        <w:rPr>
+                          <w:rFonts w:ascii="Cambria Math" w:hAnsi="Cambria Math" w:cs="ProximaNova-Bold"/>
+                          <w:lang w:val="en-US"/>
+                        </w:rPr>
+                        <m:t>Y</m:t>
+                      </m:r>
+                    </m:sub>
+                    <m:sup>
+                      <m:r>
+                        <w:rPr>
+                          <w:rFonts w:ascii="Cambria Math" w:hAnsi="Cambria Math" w:cs="ProximaNova-Bold"/>
+                          <w:lang w:val="en-US"/>
+                        </w:rPr>
+                        <m:t>2</m:t>
+                      </m:r>
+                    </m:sup>
+                  </m:sSubSup>
+                </m:num>
+                <m:den>
+                  <m:sSub>
+                    <m:sSubPr>
+                      <m:ctrlPr>
+                        <w:rPr>
+                          <w:rFonts w:ascii="Cambria Math" w:hAnsi="Cambria Math" w:cs="ProximaNova-Bold"/>
+                          <w:i/>
+                          <w:lang w:val="en-US"/>
+                        </w:rPr>
+                      </m:ctrlPr>
+                    </m:sSubPr>
+                    <m:e>
+                      <m:r>
+                        <w:rPr>
+                          <w:rFonts w:ascii="Cambria Math" w:hAnsi="Cambria Math" w:cs="ProximaNova-Bold"/>
+                          <w:lang w:val="en-US"/>
+                        </w:rPr>
+                        <m:t>n</m:t>
+                      </m:r>
+                    </m:e>
+                    <m:sub>
+                      <m:r>
+                        <w:rPr>
+                          <w:rFonts w:ascii="Cambria Math" w:hAnsi="Cambria Math" w:cs="ProximaNova-Bold"/>
+                          <w:lang w:val="en-US"/>
+                        </w:rPr>
+                        <m:t>X</m:t>
+                      </m:r>
+                    </m:sub>
+                  </m:sSub>
+                  <m:r>
+                    <w:rPr>
+                      <w:rFonts w:ascii="Cambria Math" w:hAnsi="Cambria Math" w:cs="ProximaNova-Bold"/>
+                      <w:lang w:val="en-US"/>
+                    </w:rPr>
+                    <m:t>+</m:t>
+                  </m:r>
+                  <m:sSub>
+                    <m:sSubPr>
+                      <m:ctrlPr>
+                        <w:rPr>
+                          <w:rFonts w:ascii="Cambria Math" w:hAnsi="Cambria Math" w:cs="ProximaNova-Bold"/>
+                          <w:i/>
+                          <w:lang w:val="en-US"/>
+                        </w:rPr>
+                      </m:ctrlPr>
+                    </m:sSubPr>
+                    <m:e>
+                      <m:r>
+                        <w:rPr>
+                          <w:rFonts w:ascii="Cambria Math" w:hAnsi="Cambria Math" w:cs="ProximaNova-Bold"/>
+                          <w:lang w:val="en-US"/>
+                        </w:rPr>
+                        <m:t>n</m:t>
+                      </m:r>
+                    </m:e>
+                    <m:sub>
+                      <m:r>
+                        <w:rPr>
+                          <w:rFonts w:ascii="Cambria Math" w:hAnsi="Cambria Math" w:cs="ProximaNova-Bold"/>
+                          <w:lang w:val="en-US"/>
+                        </w:rPr>
+                        <m:t>Y</m:t>
+                      </m:r>
+                    </m:sub>
+                  </m:sSub>
+                  <m:r>
+                    <w:rPr>
+                      <w:rFonts w:ascii="Cambria Math" w:hAnsi="Cambria Math" w:cs="ProximaNova-Bold"/>
+                      <w:lang w:val="en-US"/>
+                    </w:rPr>
+                    <m:t>-2</m:t>
+                  </m:r>
+                </m:den>
+              </m:f>
+            </m:e>
+          </m:rad>
+        </m:oMath>
+      </m:oMathPara>
+    </w:p>
+    <w:p>
+      <w:pPr>
+        <w:autoSpaceDE w:val="0"/>
+        <w:autoSpaceDN w:val="0"/>
+        <w:adjustRightInd w:val="0"/>
+        <w:spacing w:after="0" w:line="240" w:lineRule="auto"/>
         <w:jc w:val="both"/>
         <w:rPr>
           <w:rFonts w:ascii="ProximaNova-Bold" w:hAnsi="ProximaNova-Bold" w:cs="ProximaNova-Bold"/>
@@ -57094,7 +61697,7 @@
   <w:style w:type="paragraph" w:default="1" w:styleId="Normal">
     <w:name w:val="Normal"/>
     <w:qFormat/>
-    <w:rsid w:val="004D0A56"/>
+    <w:rsid w:val="00A05936"/>
   </w:style>
   <w:style w:type="character" w:default="1" w:styleId="DefaultParagraphFont">
     <w:name w:val="Default Paragraph Font"/>

</xml_diff>